<commit_message>
removed highlighting for UseCase Desc
</commit_message>
<xml_diff>
--- a/submissions/Lab 1 Deliverables/Fitbuds UseCase Desc.docx
+++ b/submissions/Lab 1 Deliverables/Fitbuds UseCase Desc.docx
@@ -1,6 +1,6 @@
 
 <file path=word/document.xml><?xml version="1.0" encoding="utf-8"?>
-<w:document xmlns:wpc="http://schemas.microsoft.com/office/word/2010/wordprocessingCanvas" xmlns:cx="http://schemas.microsoft.com/office/drawing/2014/chartex" xmlns:cx1="http://schemas.microsoft.com/office/drawing/2015/9/8/chartex" xmlns:cx2="http://schemas.microsoft.com/office/drawing/2015/10/21/chartex" xmlns:cx3="http://schemas.microsoft.com/office/drawing/2016/5/9/chartex" xmlns:cx4="http://schemas.microsoft.com/office/drawing/2016/5/10/chartex" xmlns:cx5="http://schemas.microsoft.com/office/drawing/2016/5/11/chartex" xmlns:cx6="http://schemas.microsoft.com/office/drawing/2016/5/12/chartex" xmlns:cx7="http://schemas.microsoft.com/office/drawing/2016/5/13/chartex" xmlns:cx8="http://schemas.microsoft.com/office/drawing/2016/5/14/chartex" xmlns:mc="http://schemas.openxmlformats.org/markup-compatibility/2006" xmlns:aink="http://schemas.microsoft.com/office/drawing/2016/ink" xmlns:am3d="http://schemas.microsoft.com/office/drawing/2017/model3d" xmlns:o="urn:schemas-microsoft-com:office:office" xmlns:oel="http://schemas.microsoft.com/office/2019/extlst" xmlns:r="http://schemas.openxmlformats.org/officeDocument/2006/relationships" xmlns:m="http://schemas.openxmlformats.org/officeDocument/2006/math" xmlns:v="urn:schemas-microsoft-com:vml" xmlns:wp14="http://schemas.microsoft.com/office/word/2010/wordprocessingDrawing" xmlns:wp="http://schemas.openxmlformats.org/drawingml/2006/wordprocessingDrawing" xmlns:w10="urn:schemas-microsoft-com:office:word" xmlns:w="http://schemas.openxmlformats.org/wordprocessingml/2006/main" xmlns:w14="http://schemas.microsoft.com/office/word/2010/wordml" xmlns:w15="http://schemas.microsoft.com/office/word/2012/wordml" xmlns:w16cex="http://schemas.microsoft.com/office/word/2018/wordml/cex" xmlns:w16cid="http://schemas.microsoft.com/office/word/2016/wordml/cid" xmlns:w16="http://schemas.microsoft.com/office/word/2018/wordml" xmlns:w16sdtdh="http://schemas.microsoft.com/office/word/2020/wordml/sdtdatahash" xmlns:w16se="http://schemas.microsoft.com/office/word/2015/wordml/symex" xmlns:wpg="http://schemas.microsoft.com/office/word/2010/wordprocessingGroup" xmlns:wpi="http://schemas.microsoft.com/office/word/2010/wordprocessingInk" xmlns:wne="http://schemas.microsoft.com/office/word/2006/wordml" xmlns:wps="http://schemas.microsoft.com/office/word/2010/wordprocessingShape" xmlns:a="http://schemas.openxmlformats.org/drawingml/2006/main" xmlns:pic="http://schemas.openxmlformats.org/drawingml/2006/picture" xmlns:a14="http://schemas.microsoft.com/office/drawing/2010/main" mc:Ignorable="w14 w15 w16se w16cid w16 w16cex w16sdtdh wp14">
+<w:document xmlns:wpc="http://schemas.microsoft.com/office/word/2010/wordprocessingCanvas" xmlns:cx="http://schemas.microsoft.com/office/drawing/2014/chartex" xmlns:cx1="http://schemas.microsoft.com/office/drawing/2015/9/8/chartex" xmlns:cx2="http://schemas.microsoft.com/office/drawing/2015/10/21/chartex" xmlns:cx3="http://schemas.microsoft.com/office/drawing/2016/5/9/chartex" xmlns:cx4="http://schemas.microsoft.com/office/drawing/2016/5/10/chartex" xmlns:cx5="http://schemas.microsoft.com/office/drawing/2016/5/11/chartex" xmlns:cx6="http://schemas.microsoft.com/office/drawing/2016/5/12/chartex" xmlns:cx7="http://schemas.microsoft.com/office/drawing/2016/5/13/chartex" xmlns:cx8="http://schemas.microsoft.com/office/drawing/2016/5/14/chartex" xmlns:mc="http://schemas.openxmlformats.org/markup-compatibility/2006" xmlns:aink="http://schemas.microsoft.com/office/drawing/2016/ink" xmlns:am3d="http://schemas.microsoft.com/office/drawing/2017/model3d" xmlns:o="urn:schemas-microsoft-com:office:office" xmlns:oel="http://schemas.microsoft.com/office/2019/extlst" xmlns:r="http://schemas.openxmlformats.org/officeDocument/2006/relationships" xmlns:m="http://schemas.openxmlformats.org/officeDocument/2006/math" xmlns:v="urn:schemas-microsoft-com:vml" xmlns:wp14="http://schemas.microsoft.com/office/word/2010/wordprocessingDrawing" xmlns:wp="http://schemas.openxmlformats.org/drawingml/2006/wordprocessingDrawing" xmlns:w10="urn:schemas-microsoft-com:office:word" xmlns:w="http://schemas.openxmlformats.org/wordprocessingml/2006/main" xmlns:w14="http://schemas.microsoft.com/office/word/2010/wordml" xmlns:w15="http://schemas.microsoft.com/office/word/2012/wordml" xmlns:w16cex="http://schemas.microsoft.com/office/word/2018/wordml/cex" xmlns:w16cid="http://schemas.microsoft.com/office/word/2016/wordml/cid" xmlns:w16="http://schemas.microsoft.com/office/word/2018/wordml" xmlns:w16sdtdh="http://schemas.microsoft.com/office/word/2020/wordml/sdtdatahash" xmlns:w16se="http://schemas.microsoft.com/office/word/2015/wordml/symex" xmlns:wpg="http://schemas.microsoft.com/office/word/2010/wordprocessingGroup" xmlns:wpi="http://schemas.microsoft.com/office/word/2010/wordprocessingInk" xmlns:wne="http://schemas.microsoft.com/office/word/2006/wordml" xmlns:wps="http://schemas.microsoft.com/office/word/2010/wordprocessingShape" mc:Ignorable="w14 w15 w16se w16cid w16 w16cex w16sdtdh wp14">
   <w:body>
     <w:p>
       <w:pPr>
@@ -108,12 +108,12 @@
       <w:tblPr>
         <w:tblW w:w="0" w:type="auto"/>
         <w:tblBorders>
-          <w:top w:val="single" w:color="auto" w:sz="12" w:space="0"/>
-          <w:left w:val="single" w:color="auto" w:sz="12" w:space="0"/>
-          <w:bottom w:val="single" w:color="auto" w:sz="12" w:space="0"/>
-          <w:right w:val="single" w:color="auto" w:sz="12" w:space="0"/>
-          <w:insideH w:val="single" w:color="auto" w:sz="6" w:space="0"/>
-          <w:insideV w:val="single" w:color="auto" w:sz="6" w:space="0"/>
+          <w:top w:val="single" w:sz="12" w:space="0" w:color="auto"/>
+          <w:left w:val="single" w:sz="12" w:space="0" w:color="auto"/>
+          <w:bottom w:val="single" w:sz="12" w:space="0" w:color="auto"/>
+          <w:right w:val="single" w:sz="12" w:space="0" w:color="auto"/>
+          <w:insideH w:val="single" w:sz="6" w:space="0" w:color="auto"/>
+          <w:insideV w:val="single" w:sz="6" w:space="0" w:color="auto"/>
         </w:tblBorders>
         <w:tblLayout w:type="fixed"/>
         <w:tblLook w:val="0000" w:firstRow="0" w:lastRow="0" w:firstColumn="0" w:lastColumn="0" w:noHBand="0" w:noVBand="0"/>
@@ -129,7 +129,7 @@
           <w:tcPr>
             <w:tcW w:w="2160" w:type="dxa"/>
             <w:tcBorders>
-              <w:bottom w:val="double" w:color="auto" w:sz="12" w:space="0"/>
+              <w:bottom w:val="double" w:sz="12" w:space="0" w:color="auto"/>
             </w:tcBorders>
           </w:tcPr>
           <w:p>
@@ -151,7 +151,7 @@
           <w:tcPr>
             <w:tcW w:w="1170" w:type="dxa"/>
             <w:tcBorders>
-              <w:bottom w:val="double" w:color="auto" w:sz="12" w:space="0"/>
+              <w:bottom w:val="double" w:sz="12" w:space="0" w:color="auto"/>
             </w:tcBorders>
           </w:tcPr>
           <w:p>
@@ -173,7 +173,7 @@
           <w:tcPr>
             <w:tcW w:w="4954" w:type="dxa"/>
             <w:tcBorders>
-              <w:bottom w:val="double" w:color="auto" w:sz="12" w:space="0"/>
+              <w:bottom w:val="double" w:sz="12" w:space="0" w:color="auto"/>
             </w:tcBorders>
           </w:tcPr>
           <w:p>
@@ -195,7 +195,7 @@
           <w:tcPr>
             <w:tcW w:w="1584" w:type="dxa"/>
             <w:tcBorders>
-              <w:bottom w:val="double" w:color="auto" w:sz="12" w:space="0"/>
+              <w:bottom w:val="double" w:sz="12" w:space="0" w:color="auto"/>
             </w:tcBorders>
           </w:tcPr>
           <w:p>
@@ -329,6 +329,7 @@
         <w:br w:type="page"/>
       </w:r>
       <w:r>
+        <w:lastRenderedPageBreak/>
         <w:t>Use Case</w:t>
       </w:r>
       <w:r>
@@ -398,28 +399,20 @@
         <w:jc w:val="center"/>
       </w:pPr>
       <w:r>
+        <w:lastRenderedPageBreak/>
         <w:t>Use Cases</w:t>
-      </w:r>
-    </w:p>
-    <w:p>
-      <w:pPr>
-        <w:pStyle w:val="Title"/>
-        <w:jc w:val="center"/>
-      </w:pPr>
-      <w:r>
-        <w:t>Aaron</w:t>
       </w:r>
     </w:p>
     <w:tbl>
       <w:tblPr>
         <w:tblW w:w="0" w:type="auto"/>
         <w:tblBorders>
-          <w:top w:val="single" w:color="auto" w:sz="12" w:space="0"/>
-          <w:left w:val="single" w:color="auto" w:sz="12" w:space="0"/>
-          <w:bottom w:val="single" w:color="auto" w:sz="12" w:space="0"/>
-          <w:right w:val="single" w:color="auto" w:sz="12" w:space="0"/>
-          <w:insideH w:val="single" w:color="auto" w:sz="6" w:space="0"/>
-          <w:insideV w:val="single" w:color="auto" w:sz="6" w:space="0"/>
+          <w:top w:val="single" w:sz="12" w:space="0" w:color="auto"/>
+          <w:left w:val="single" w:sz="12" w:space="0" w:color="auto"/>
+          <w:bottom w:val="single" w:sz="12" w:space="0" w:color="auto"/>
+          <w:right w:val="single" w:sz="12" w:space="0" w:color="auto"/>
+          <w:insideH w:val="single" w:sz="6" w:space="0" w:color="auto"/>
+          <w:insideV w:val="single" w:sz="6" w:space="0" w:color="auto"/>
         </w:tblBorders>
         <w:tblLook w:val="0000" w:firstRow="0" w:lastRow="0" w:firstColumn="0" w:lastColumn="0" w:noHBand="0" w:noVBand="0"/>
       </w:tblPr>
@@ -1051,12 +1044,12 @@
       <w:tblPr>
         <w:tblW w:w="0" w:type="auto"/>
         <w:tblBorders>
-          <w:top w:val="single" w:color="auto" w:sz="12" w:space="0"/>
-          <w:left w:val="single" w:color="auto" w:sz="12" w:space="0"/>
-          <w:bottom w:val="single" w:color="auto" w:sz="12" w:space="0"/>
-          <w:right w:val="single" w:color="auto" w:sz="12" w:space="0"/>
-          <w:insideH w:val="single" w:color="auto" w:sz="6" w:space="0"/>
-          <w:insideV w:val="single" w:color="auto" w:sz="6" w:space="0"/>
+          <w:top w:val="single" w:sz="12" w:space="0" w:color="auto"/>
+          <w:left w:val="single" w:sz="12" w:space="0" w:color="auto"/>
+          <w:bottom w:val="single" w:sz="12" w:space="0" w:color="auto"/>
+          <w:right w:val="single" w:sz="12" w:space="0" w:color="auto"/>
+          <w:insideH w:val="single" w:sz="6" w:space="0" w:color="auto"/>
+          <w:insideV w:val="single" w:sz="6" w:space="0" w:color="auto"/>
         </w:tblBorders>
         <w:tblLook w:val="0000" w:firstRow="0" w:lastRow="0" w:firstColumn="0" w:lastColumn="0" w:noHBand="0" w:noVBand="0"/>
       </w:tblPr>
@@ -1475,6 +1468,7 @@
               </w:numPr>
             </w:pPr>
             <w:r>
+              <w:lastRenderedPageBreak/>
               <w:t xml:space="preserve">The system displays the </w:t>
             </w:r>
             <w:r>
@@ -1500,6 +1494,7 @@
           </w:tcPr>
           <w:p>
             <w:r>
+              <w:lastRenderedPageBreak/>
               <w:t>Alternative Flows:</w:t>
             </w:r>
           </w:p>
@@ -1666,12 +1661,12 @@
       <w:tblPr>
         <w:tblW w:w="0" w:type="auto"/>
         <w:tblBorders>
-          <w:top w:val="single" w:color="auto" w:sz="12" w:space="0"/>
-          <w:left w:val="single" w:color="auto" w:sz="12" w:space="0"/>
-          <w:bottom w:val="single" w:color="auto" w:sz="12" w:space="0"/>
-          <w:right w:val="single" w:color="auto" w:sz="12" w:space="0"/>
-          <w:insideH w:val="single" w:color="auto" w:sz="6" w:space="0"/>
-          <w:insideV w:val="single" w:color="auto" w:sz="6" w:space="0"/>
+          <w:top w:val="single" w:sz="12" w:space="0" w:color="auto"/>
+          <w:left w:val="single" w:sz="12" w:space="0" w:color="auto"/>
+          <w:bottom w:val="single" w:sz="12" w:space="0" w:color="auto"/>
+          <w:right w:val="single" w:sz="12" w:space="0" w:color="auto"/>
+          <w:insideH w:val="single" w:sz="6" w:space="0" w:color="auto"/>
+          <w:insideV w:val="single" w:sz="6" w:space="0" w:color="auto"/>
         </w:tblBorders>
         <w:tblLook w:val="0000" w:firstRow="0" w:lastRow="0" w:firstColumn="0" w:lastColumn="0" w:noHBand="0" w:noVBand="0"/>
       </w:tblPr>
@@ -2251,12 +2246,12 @@
       <w:tblPr>
         <w:tblW w:w="0" w:type="auto"/>
         <w:tblBorders>
-          <w:top w:val="single" w:color="auto" w:sz="12" w:space="0"/>
-          <w:left w:val="single" w:color="auto" w:sz="12" w:space="0"/>
-          <w:bottom w:val="single" w:color="auto" w:sz="12" w:space="0"/>
-          <w:right w:val="single" w:color="auto" w:sz="12" w:space="0"/>
-          <w:insideH w:val="single" w:color="auto" w:sz="6" w:space="0"/>
-          <w:insideV w:val="single" w:color="auto" w:sz="6" w:space="0"/>
+          <w:top w:val="single" w:sz="12" w:space="0" w:color="auto"/>
+          <w:left w:val="single" w:sz="12" w:space="0" w:color="auto"/>
+          <w:bottom w:val="single" w:sz="12" w:space="0" w:color="auto"/>
+          <w:right w:val="single" w:sz="12" w:space="0" w:color="auto"/>
+          <w:insideH w:val="single" w:sz="6" w:space="0" w:color="auto"/>
+          <w:insideV w:val="single" w:sz="6" w:space="0" w:color="auto"/>
         </w:tblBorders>
         <w:tblLook w:val="0000" w:firstRow="0" w:lastRow="0" w:firstColumn="0" w:lastColumn="0" w:noHBand="0" w:noVBand="0"/>
       </w:tblPr>
@@ -2658,6 +2653,7 @@
               </w:numPr>
             </w:pPr>
             <w:r>
+              <w:lastRenderedPageBreak/>
               <w:t xml:space="preserve">The system triggers the included use case </w:t>
             </w:r>
           </w:p>
@@ -2683,6 +2679,7 @@
           </w:tcPr>
           <w:p>
             <w:r>
+              <w:lastRenderedPageBreak/>
               <w:t>Alternative Flows:</w:t>
             </w:r>
           </w:p>
@@ -2831,12 +2828,12 @@
       <w:tblPr>
         <w:tblW w:w="0" w:type="auto"/>
         <w:tblBorders>
-          <w:top w:val="single" w:color="auto" w:sz="12" w:space="0"/>
-          <w:left w:val="single" w:color="auto" w:sz="12" w:space="0"/>
-          <w:bottom w:val="single" w:color="auto" w:sz="12" w:space="0"/>
-          <w:right w:val="single" w:color="auto" w:sz="12" w:space="0"/>
-          <w:insideH w:val="single" w:color="auto" w:sz="6" w:space="0"/>
-          <w:insideV w:val="single" w:color="auto" w:sz="6" w:space="0"/>
+          <w:top w:val="single" w:sz="12" w:space="0" w:color="auto"/>
+          <w:left w:val="single" w:sz="12" w:space="0" w:color="auto"/>
+          <w:bottom w:val="single" w:sz="12" w:space="0" w:color="auto"/>
+          <w:right w:val="single" w:sz="12" w:space="0" w:color="auto"/>
+          <w:insideH w:val="single" w:sz="6" w:space="0" w:color="auto"/>
+          <w:insideV w:val="single" w:sz="6" w:space="0" w:color="auto"/>
         </w:tblBorders>
         <w:tblLook w:val="0000" w:firstRow="0" w:lastRow="0" w:firstColumn="0" w:lastColumn="0" w:noHBand="0" w:noVBand="0"/>
       </w:tblPr>
@@ -3412,12 +3409,12 @@
       <w:tblPr>
         <w:tblW w:w="0" w:type="auto"/>
         <w:tblBorders>
-          <w:top w:val="single" w:color="auto" w:sz="12" w:space="0"/>
-          <w:left w:val="single" w:color="auto" w:sz="12" w:space="0"/>
-          <w:bottom w:val="single" w:color="auto" w:sz="12" w:space="0"/>
-          <w:right w:val="single" w:color="auto" w:sz="12" w:space="0"/>
-          <w:insideH w:val="single" w:color="auto" w:sz="6" w:space="0"/>
-          <w:insideV w:val="single" w:color="auto" w:sz="6" w:space="0"/>
+          <w:top w:val="single" w:sz="12" w:space="0" w:color="auto"/>
+          <w:left w:val="single" w:sz="12" w:space="0" w:color="auto"/>
+          <w:bottom w:val="single" w:sz="12" w:space="0" w:color="auto"/>
+          <w:right w:val="single" w:sz="12" w:space="0" w:color="auto"/>
+          <w:insideH w:val="single" w:sz="6" w:space="0" w:color="auto"/>
+          <w:insideV w:val="single" w:sz="6" w:space="0" w:color="auto"/>
         </w:tblBorders>
         <w:tblLook w:val="0000" w:firstRow="0" w:lastRow="0" w:firstColumn="0" w:lastColumn="0" w:noHBand="0" w:noVBand="0"/>
       </w:tblPr>
@@ -3777,6 +3774,7 @@
           </w:tcPr>
           <w:p>
             <w:r>
+              <w:lastRenderedPageBreak/>
               <w:t>Flow of Events:</w:t>
             </w:r>
           </w:p>
@@ -3996,12 +3994,12 @@
       <w:tblPr>
         <w:tblW w:w="0" w:type="auto"/>
         <w:tblBorders>
-          <w:top w:val="single" w:color="auto" w:sz="12" w:space="0"/>
-          <w:left w:val="single" w:color="auto" w:sz="12" w:space="0"/>
-          <w:bottom w:val="single" w:color="auto" w:sz="12" w:space="0"/>
-          <w:right w:val="single" w:color="auto" w:sz="12" w:space="0"/>
-          <w:insideH w:val="single" w:color="auto" w:sz="6" w:space="0"/>
-          <w:insideV w:val="single" w:color="auto" w:sz="6" w:space="0"/>
+          <w:top w:val="single" w:sz="12" w:space="0" w:color="auto"/>
+          <w:left w:val="single" w:sz="12" w:space="0" w:color="auto"/>
+          <w:bottom w:val="single" w:sz="12" w:space="0" w:color="auto"/>
+          <w:right w:val="single" w:sz="12" w:space="0" w:color="auto"/>
+          <w:insideH w:val="single" w:sz="6" w:space="0" w:color="auto"/>
+          <w:insideV w:val="single" w:sz="6" w:space="0" w:color="auto"/>
         </w:tblBorders>
         <w:tblLook w:val="0000" w:firstRow="0" w:lastRow="0" w:firstColumn="0" w:lastColumn="0" w:noHBand="0" w:noVBand="0"/>
       </w:tblPr>
@@ -4534,25 +4532,16 @@
         <w:br w:type="page"/>
       </w:r>
     </w:p>
-    <w:p>
-      <w:pPr>
-        <w:pStyle w:val="Title"/>
-        <w:jc w:val="center"/>
-      </w:pPr>
-      <w:r>
-        <w:t>Marc</w:t>
-      </w:r>
-    </w:p>
     <w:tbl>
       <w:tblPr>
         <w:tblW w:w="0" w:type="auto"/>
         <w:tblBorders>
-          <w:top w:val="single" w:color="auto" w:sz="12" w:space="0"/>
-          <w:left w:val="single" w:color="auto" w:sz="12" w:space="0"/>
-          <w:bottom w:val="single" w:color="auto" w:sz="12" w:space="0"/>
-          <w:right w:val="single" w:color="auto" w:sz="12" w:space="0"/>
-          <w:insideH w:val="single" w:color="auto" w:sz="6" w:space="0"/>
-          <w:insideV w:val="single" w:color="auto" w:sz="6" w:space="0"/>
+          <w:top w:val="single" w:sz="12" w:space="0" w:color="auto"/>
+          <w:left w:val="single" w:sz="12" w:space="0" w:color="auto"/>
+          <w:bottom w:val="single" w:sz="12" w:space="0" w:color="auto"/>
+          <w:right w:val="single" w:sz="12" w:space="0" w:color="auto"/>
+          <w:insideH w:val="single" w:sz="6" w:space="0" w:color="auto"/>
+          <w:insideV w:val="single" w:sz="6" w:space="0" w:color="auto"/>
         </w:tblBorders>
         <w:tblLayout w:type="fixed"/>
         <w:tblLook w:val="0000" w:firstRow="0" w:lastRow="0" w:firstColumn="0" w:lastColumn="0" w:noHBand="0" w:noVBand="0"/>
@@ -4574,6 +4563,7 @@
               <w:jc w:val="right"/>
             </w:pPr>
             <w:r>
+              <w:lastRenderedPageBreak/>
               <w:t>Use Case ID:</w:t>
             </w:r>
           </w:p>
@@ -5182,12 +5172,12 @@
       <w:tblPr>
         <w:tblW w:w="0" w:type="auto"/>
         <w:tblBorders>
-          <w:top w:val="single" w:color="auto" w:sz="12" w:space="0"/>
-          <w:left w:val="single" w:color="auto" w:sz="12" w:space="0"/>
-          <w:bottom w:val="single" w:color="auto" w:sz="12" w:space="0"/>
-          <w:right w:val="single" w:color="auto" w:sz="12" w:space="0"/>
-          <w:insideH w:val="single" w:color="auto" w:sz="6" w:space="0"/>
-          <w:insideV w:val="single" w:color="auto" w:sz="6" w:space="0"/>
+          <w:top w:val="single" w:sz="12" w:space="0" w:color="auto"/>
+          <w:left w:val="single" w:sz="12" w:space="0" w:color="auto"/>
+          <w:bottom w:val="single" w:sz="12" w:space="0" w:color="auto"/>
+          <w:right w:val="single" w:sz="12" w:space="0" w:color="auto"/>
+          <w:insideH w:val="single" w:sz="6" w:space="0" w:color="auto"/>
+          <w:insideV w:val="single" w:sz="6" w:space="0" w:color="auto"/>
         </w:tblBorders>
         <w:tblLayout w:type="fixed"/>
         <w:tblLook w:val="0000" w:firstRow="0" w:lastRow="0" w:firstColumn="0" w:lastColumn="0" w:noHBand="0" w:noVBand="0"/>
@@ -5702,6 +5692,7 @@
               <w:ind w:left="372"/>
             </w:pPr>
             <w:r>
+              <w:lastRenderedPageBreak/>
               <w:t xml:space="preserve">The app will </w:t>
             </w:r>
             <w:r>
@@ -5749,6 +5740,7 @@
           </w:tcPr>
           <w:p>
             <w:r>
+              <w:lastRenderedPageBreak/>
               <w:t>Alternative Flows:</w:t>
             </w:r>
           </w:p>
@@ -5927,12 +5919,12 @@
       <w:tblPr>
         <w:tblW w:w="0" w:type="auto"/>
         <w:tblBorders>
-          <w:top w:val="single" w:color="auto" w:sz="12" w:space="0"/>
-          <w:left w:val="single" w:color="auto" w:sz="12" w:space="0"/>
-          <w:bottom w:val="single" w:color="auto" w:sz="12" w:space="0"/>
-          <w:right w:val="single" w:color="auto" w:sz="12" w:space="0"/>
-          <w:insideH w:val="single" w:color="auto" w:sz="6" w:space="0"/>
-          <w:insideV w:val="single" w:color="auto" w:sz="6" w:space="0"/>
+          <w:top w:val="single" w:sz="12" w:space="0" w:color="auto"/>
+          <w:left w:val="single" w:sz="12" w:space="0" w:color="auto"/>
+          <w:bottom w:val="single" w:sz="12" w:space="0" w:color="auto"/>
+          <w:right w:val="single" w:sz="12" w:space="0" w:color="auto"/>
+          <w:insideH w:val="single" w:sz="6" w:space="0" w:color="auto"/>
+          <w:insideV w:val="single" w:sz="6" w:space="0" w:color="auto"/>
         </w:tblBorders>
         <w:tblLayout w:type="fixed"/>
         <w:tblLook w:val="0000" w:firstRow="0" w:lastRow="0" w:firstColumn="0" w:lastColumn="0" w:noHBand="0" w:noVBand="0"/>
@@ -6522,12 +6514,12 @@
       <w:tblPr>
         <w:tblW w:w="0" w:type="auto"/>
         <w:tblBorders>
-          <w:top w:val="single" w:color="auto" w:sz="12" w:space="0"/>
-          <w:left w:val="single" w:color="auto" w:sz="12" w:space="0"/>
-          <w:bottom w:val="single" w:color="auto" w:sz="12" w:space="0"/>
-          <w:right w:val="single" w:color="auto" w:sz="12" w:space="0"/>
-          <w:insideH w:val="single" w:color="auto" w:sz="6" w:space="0"/>
-          <w:insideV w:val="single" w:color="auto" w:sz="6" w:space="0"/>
+          <w:top w:val="single" w:sz="12" w:space="0" w:color="auto"/>
+          <w:left w:val="single" w:sz="12" w:space="0" w:color="auto"/>
+          <w:bottom w:val="single" w:sz="12" w:space="0" w:color="auto"/>
+          <w:right w:val="single" w:sz="12" w:space="0" w:color="auto"/>
+          <w:insideH w:val="single" w:sz="6" w:space="0" w:color="auto"/>
+          <w:insideV w:val="single" w:sz="6" w:space="0" w:color="auto"/>
         </w:tblBorders>
         <w:tblLayout w:type="fixed"/>
         <w:tblLook w:val="0000" w:firstRow="0" w:lastRow="0" w:firstColumn="0" w:lastColumn="0" w:noHBand="0" w:noVBand="0"/>
@@ -6547,14 +6539,8 @@
           <w:p>
             <w:pPr>
               <w:jc w:val="right"/>
-              <w:rPr>
-                <w:highlight w:val="yellow"/>
-              </w:rPr>
-            </w:pPr>
-            <w:r>
-              <w:rPr>
-                <w:highlight w:val="yellow"/>
-              </w:rPr>
+            </w:pPr>
+            <w:r>
               <w:t>Use Case ID:</w:t>
             </w:r>
           </w:p>
@@ -6565,15 +6551,7 @@
             <w:gridSpan w:val="4"/>
           </w:tcPr>
           <w:p>
-            <w:pPr>
-              <w:rPr>
-                <w:highlight w:val="yellow"/>
-              </w:rPr>
-            </w:pPr>
-            <w:r>
-              <w:rPr>
-                <w:highlight w:val="yellow"/>
-              </w:rPr>
+            <w:r>
               <w:t>3.3</w:t>
             </w:r>
           </w:p>
@@ -6587,14 +6565,8 @@
           <w:p>
             <w:pPr>
               <w:jc w:val="right"/>
-              <w:rPr>
-                <w:highlight w:val="yellow"/>
-              </w:rPr>
-            </w:pPr>
-            <w:r>
-              <w:rPr>
-                <w:highlight w:val="yellow"/>
-              </w:rPr>
+            </w:pPr>
+            <w:r>
               <w:t>Use Case Name:</w:t>
             </w:r>
           </w:p>
@@ -6608,13 +6580,11 @@
             <w:pPr>
               <w:rPr>
                 <w:caps/>
-                <w:highlight w:val="yellow"/>
               </w:rPr>
             </w:pPr>
             <w:r>
               <w:rPr>
                 <w:caps/>
-                <w:highlight w:val="yellow"/>
               </w:rPr>
               <w:t>Track sit-ups</w:t>
             </w:r>
@@ -6629,14 +6599,8 @@
           <w:p>
             <w:pPr>
               <w:jc w:val="right"/>
-              <w:rPr>
-                <w:highlight w:val="yellow"/>
-              </w:rPr>
-            </w:pPr>
-            <w:r>
-              <w:rPr>
-                <w:highlight w:val="yellow"/>
-              </w:rPr>
+            </w:pPr>
+            <w:r>
               <w:t>Created By:</w:t>
             </w:r>
           </w:p>
@@ -6647,15 +6611,7 @@
             <w:gridSpan w:val="2"/>
           </w:tcPr>
           <w:p>
-            <w:pPr>
-              <w:rPr>
-                <w:highlight w:val="yellow"/>
-              </w:rPr>
-            </w:pPr>
-            <w:r>
-              <w:rPr>
-                <w:highlight w:val="yellow"/>
-              </w:rPr>
+            <w:r>
               <w:t>Marc</w:t>
             </w:r>
           </w:p>
@@ -6667,14 +6623,8 @@
           <w:p>
             <w:pPr>
               <w:jc w:val="right"/>
-              <w:rPr>
-                <w:highlight w:val="yellow"/>
-              </w:rPr>
-            </w:pPr>
-            <w:r>
-              <w:rPr>
-                <w:highlight w:val="yellow"/>
-              </w:rPr>
+            </w:pPr>
+            <w:r>
               <w:t>Last Updated By:</w:t>
             </w:r>
           </w:p>
@@ -6684,15 +6634,7 @@
             <w:tcW w:w="2629" w:type="dxa"/>
           </w:tcPr>
           <w:p>
-            <w:pPr>
-              <w:rPr>
-                <w:highlight w:val="yellow"/>
-              </w:rPr>
-            </w:pPr>
-            <w:r>
-              <w:rPr>
-                <w:highlight w:val="yellow"/>
-              </w:rPr>
+            <w:r>
               <w:t>Marc</w:t>
             </w:r>
           </w:p>
@@ -6706,14 +6648,8 @@
           <w:p>
             <w:pPr>
               <w:jc w:val="right"/>
-              <w:rPr>
-                <w:highlight w:val="yellow"/>
-              </w:rPr>
-            </w:pPr>
-            <w:r>
-              <w:rPr>
-                <w:highlight w:val="yellow"/>
-              </w:rPr>
+            </w:pPr>
+            <w:r>
               <w:t>Date Created:</w:t>
             </w:r>
           </w:p>
@@ -6724,15 +6660,7 @@
             <w:gridSpan w:val="2"/>
           </w:tcPr>
           <w:p>
-            <w:pPr>
-              <w:rPr>
-                <w:highlight w:val="yellow"/>
-              </w:rPr>
-            </w:pPr>
-            <w:r>
-              <w:rPr>
-                <w:highlight w:val="yellow"/>
-              </w:rPr>
+            <w:r>
               <w:t>24/08/22</w:t>
             </w:r>
           </w:p>
@@ -6744,14 +6672,8 @@
           <w:p>
             <w:pPr>
               <w:jc w:val="right"/>
-              <w:rPr>
-                <w:highlight w:val="yellow"/>
-              </w:rPr>
-            </w:pPr>
-            <w:r>
-              <w:rPr>
-                <w:highlight w:val="yellow"/>
-              </w:rPr>
+            </w:pPr>
+            <w:r>
               <w:t>Date Last Updated:</w:t>
             </w:r>
           </w:p>
@@ -6761,15 +6683,7 @@
             <w:tcW w:w="2629" w:type="dxa"/>
           </w:tcPr>
           <w:p>
-            <w:pPr>
-              <w:rPr>
-                <w:highlight w:val="yellow"/>
-              </w:rPr>
-            </w:pPr>
-            <w:r>
-              <w:rPr>
-                <w:highlight w:val="yellow"/>
-              </w:rPr>
+            <w:r>
               <w:t>05/09/22</w:t>
             </w:r>
           </w:p>
@@ -6782,15 +6696,8 @@
             <w:gridSpan w:val="2"/>
           </w:tcPr>
           <w:p>
-            <w:pPr>
-              <w:rPr>
-                <w:highlight w:val="yellow"/>
-              </w:rPr>
-            </w:pPr>
-            <w:r>
-              <w:rPr>
-                <w:highlight w:val="yellow"/>
-              </w:rPr>
+            <w:r>
+              <w:lastRenderedPageBreak/>
               <w:t>Actor:</w:t>
             </w:r>
           </w:p>
@@ -6801,15 +6708,7 @@
             <w:gridSpan w:val="3"/>
           </w:tcPr>
           <w:p>
-            <w:pPr>
-              <w:rPr>
-                <w:highlight w:val="yellow"/>
-              </w:rPr>
-            </w:pPr>
-            <w:r>
-              <w:rPr>
-                <w:highlight w:val="yellow"/>
-              </w:rPr>
+            <w:r>
               <w:t>User</w:t>
             </w:r>
           </w:p>
@@ -6822,15 +6721,7 @@
             <w:gridSpan w:val="2"/>
           </w:tcPr>
           <w:p>
-            <w:pPr>
-              <w:rPr>
-                <w:highlight w:val="yellow"/>
-              </w:rPr>
-            </w:pPr>
-            <w:r>
-              <w:rPr>
-                <w:highlight w:val="yellow"/>
-              </w:rPr>
+            <w:r>
               <w:t>Description:</w:t>
             </w:r>
           </w:p>
@@ -6841,29 +6732,15 @@
             <w:gridSpan w:val="3"/>
           </w:tcPr>
           <w:p>
-            <w:pPr>
-              <w:rPr>
-                <w:highlight w:val="yellow"/>
-              </w:rPr>
-            </w:pPr>
-            <w:r>
-              <w:rPr>
-                <w:highlight w:val="yellow"/>
-              </w:rPr>
+            <w:r>
               <w:t xml:space="preserve">The app will use the camera to capture the user doing the </w:t>
             </w:r>
             <w:proofErr w:type="gramStart"/>
             <w:r>
-              <w:rPr>
-                <w:highlight w:val="yellow"/>
-              </w:rPr>
               <w:t>sit-ups, and</w:t>
             </w:r>
             <w:proofErr w:type="gramEnd"/>
             <w:r>
-              <w:rPr>
-                <w:highlight w:val="yellow"/>
-              </w:rPr>
               <w:t xml:space="preserve"> give live form correction instructions using video recognition.</w:t>
             </w:r>
           </w:p>
@@ -6876,15 +6753,7 @@
             <w:gridSpan w:val="2"/>
           </w:tcPr>
           <w:p>
-            <w:pPr>
-              <w:rPr>
-                <w:highlight w:val="yellow"/>
-              </w:rPr>
-            </w:pPr>
-            <w:r>
-              <w:rPr>
-                <w:highlight w:val="yellow"/>
-              </w:rPr>
+            <w:r>
               <w:t>Preconditions:</w:t>
             </w:r>
           </w:p>
@@ -6902,14 +6771,8 @@
                 <w:numId w:val="1"/>
               </w:numPr>
               <w:ind w:left="372"/>
-              <w:rPr>
-                <w:highlight w:val="yellow"/>
-              </w:rPr>
-            </w:pPr>
-            <w:r>
-              <w:rPr>
-                <w:highlight w:val="yellow"/>
-              </w:rPr>
+            </w:pPr>
+            <w:r>
               <w:t>The user must allow the app to access the camera</w:t>
             </w:r>
           </w:p>
@@ -6922,15 +6785,7 @@
             <w:gridSpan w:val="2"/>
           </w:tcPr>
           <w:p>
-            <w:pPr>
-              <w:rPr>
-                <w:highlight w:val="yellow"/>
-              </w:rPr>
-            </w:pPr>
-            <w:r>
-              <w:rPr>
-                <w:highlight w:val="yellow"/>
-              </w:rPr>
+            <w:r>
               <w:t>Postconditions:</w:t>
             </w:r>
           </w:p>
@@ -6941,15 +6796,7 @@
             <w:gridSpan w:val="3"/>
           </w:tcPr>
           <w:p>
-            <w:pPr>
-              <w:rPr>
-                <w:highlight w:val="yellow"/>
-              </w:rPr>
-            </w:pPr>
-            <w:r>
-              <w:rPr>
-                <w:highlight w:val="yellow"/>
-              </w:rPr>
+            <w:r>
               <w:t>-</w:t>
             </w:r>
           </w:p>
@@ -6962,15 +6809,7 @@
             <w:gridSpan w:val="2"/>
           </w:tcPr>
           <w:p>
-            <w:pPr>
-              <w:rPr>
-                <w:highlight w:val="yellow"/>
-              </w:rPr>
-            </w:pPr>
-            <w:r>
-              <w:rPr>
-                <w:highlight w:val="yellow"/>
-              </w:rPr>
+            <w:r>
               <w:t>Priority:</w:t>
             </w:r>
           </w:p>
@@ -6981,15 +6820,7 @@
             <w:gridSpan w:val="3"/>
           </w:tcPr>
           <w:p>
-            <w:pPr>
-              <w:rPr>
-                <w:highlight w:val="yellow"/>
-              </w:rPr>
-            </w:pPr>
-            <w:r>
-              <w:rPr>
-                <w:highlight w:val="yellow"/>
-              </w:rPr>
+            <w:r>
               <w:t>HIGH</w:t>
             </w:r>
           </w:p>
@@ -7002,15 +6833,7 @@
             <w:gridSpan w:val="2"/>
           </w:tcPr>
           <w:p>
-            <w:pPr>
-              <w:rPr>
-                <w:highlight w:val="yellow"/>
-              </w:rPr>
-            </w:pPr>
-            <w:r>
-              <w:rPr>
-                <w:highlight w:val="yellow"/>
-              </w:rPr>
+            <w:r>
               <w:t>Frequency of Use:</w:t>
             </w:r>
           </w:p>
@@ -7021,15 +6844,7 @@
             <w:gridSpan w:val="3"/>
           </w:tcPr>
           <w:p>
-            <w:pPr>
-              <w:rPr>
-                <w:highlight w:val="yellow"/>
-              </w:rPr>
-            </w:pPr>
-            <w:r>
-              <w:rPr>
-                <w:highlight w:val="yellow"/>
-              </w:rPr>
+            <w:r>
               <w:t>Daily</w:t>
             </w:r>
           </w:p>
@@ -7042,15 +6857,7 @@
             <w:gridSpan w:val="2"/>
           </w:tcPr>
           <w:p>
-            <w:pPr>
-              <w:rPr>
-                <w:highlight w:val="yellow"/>
-              </w:rPr>
-            </w:pPr>
-            <w:r>
-              <w:rPr>
-                <w:highlight w:val="yellow"/>
-              </w:rPr>
+            <w:r>
               <w:t>Flow of Events:</w:t>
             </w:r>
           </w:p>
@@ -7068,26 +6875,14 @@
                 <w:numId w:val="8"/>
               </w:numPr>
               <w:ind w:left="372"/>
-              <w:rPr>
-                <w:highlight w:val="yellow"/>
-              </w:rPr>
-            </w:pPr>
-            <w:r>
-              <w:rPr>
-                <w:highlight w:val="yellow"/>
-              </w:rPr>
+            </w:pPr>
+            <w:r>
               <w:t xml:space="preserve">The user has selected </w:t>
             </w:r>
             <w:r>
-              <w:rPr>
-                <w:highlight w:val="yellow"/>
-              </w:rPr>
               <w:t xml:space="preserve">sit-ups </w:t>
             </w:r>
             <w:r>
-              <w:rPr>
-                <w:highlight w:val="yellow"/>
-              </w:rPr>
               <w:t>as the exercise to be tracked</w:t>
             </w:r>
           </w:p>
@@ -7101,13 +6896,9 @@
               <w:ind w:left="372"/>
               <w:rPr>
                 <w:szCs w:val="22"/>
-                <w:highlight w:val="yellow"/>
               </w:rPr>
             </w:pPr>
             <w:r>
-              <w:rPr>
-                <w:highlight w:val="yellow"/>
-              </w:rPr>
               <w:t>The camera will be activated</w:t>
             </w:r>
           </w:p>
@@ -7121,39 +6912,29 @@
               <w:ind w:left="372"/>
               <w:rPr>
                 <w:szCs w:val="22"/>
-                <w:highlight w:val="yellow"/>
               </w:rPr>
             </w:pPr>
             <w:r>
               <w:rPr>
                 <w:szCs w:val="22"/>
-                <w:highlight w:val="yellow"/>
               </w:rPr>
               <w:t>The</w:t>
             </w:r>
             <w:r>
-              <w:rPr>
-                <w:highlight w:val="yellow"/>
-              </w:rPr>
               <w:t xml:space="preserve"> user will be prompted to place the camera </w:t>
             </w:r>
             <w:r>
               <w:rPr>
                 <w:szCs w:val="22"/>
-                <w:highlight w:val="yellow"/>
               </w:rPr>
               <w:t>in a way</w:t>
             </w:r>
             <w:r>
-              <w:rPr>
-                <w:highlight w:val="yellow"/>
-              </w:rPr>
               <w:t xml:space="preserve"> that it can capture </w:t>
             </w:r>
             <w:r>
               <w:rPr>
                 <w:szCs w:val="22"/>
-                <w:highlight w:val="yellow"/>
               </w:rPr>
               <w:t>their body while they do the exercise</w:t>
             </w:r>
@@ -7166,20 +6947,11 @@
                 <w:numId w:val="8"/>
               </w:numPr>
               <w:ind w:left="372"/>
-              <w:rPr>
-                <w:highlight w:val="yellow"/>
-              </w:rPr>
-            </w:pPr>
-            <w:r>
-              <w:rPr>
-                <w:highlight w:val="yellow"/>
-              </w:rPr>
+            </w:pPr>
+            <w:r>
               <w:t xml:space="preserve">The user will do the </w:t>
             </w:r>
             <w:r>
-              <w:rPr>
-                <w:highlight w:val="yellow"/>
-              </w:rPr>
               <w:t>sit-ups</w:t>
             </w:r>
           </w:p>
@@ -7193,13 +6965,11 @@
               <w:ind w:left="372"/>
               <w:rPr>
                 <w:szCs w:val="22"/>
-                <w:highlight w:val="yellow"/>
               </w:rPr>
             </w:pPr>
             <w:r>
               <w:rPr>
                 <w:szCs w:val="22"/>
-                <w:highlight w:val="yellow"/>
               </w:rPr>
               <w:t>The app will track his movement using video recognition</w:t>
             </w:r>
@@ -7214,13 +6984,11 @@
               <w:ind w:left="372"/>
               <w:rPr>
                 <w:szCs w:val="22"/>
-                <w:highlight w:val="yellow"/>
               </w:rPr>
             </w:pPr>
             <w:r>
               <w:rPr>
                 <w:szCs w:val="22"/>
-                <w:highlight w:val="yellow"/>
               </w:rPr>
               <w:t>The app will use the data received from video recognition to judge his form during the exercise</w:t>
             </w:r>
@@ -7233,14 +7001,8 @@
                 <w:numId w:val="8"/>
               </w:numPr>
               <w:ind w:left="372"/>
-              <w:rPr>
-                <w:highlight w:val="yellow"/>
-              </w:rPr>
-            </w:pPr>
-            <w:r>
-              <w:rPr>
-                <w:highlight w:val="yellow"/>
-              </w:rPr>
+            </w:pPr>
+            <w:r>
               <w:t>The user will finish the exercise</w:t>
             </w:r>
           </w:p>
@@ -7252,26 +7014,14 @@
                 <w:numId w:val="8"/>
               </w:numPr>
               <w:ind w:left="372"/>
-              <w:rPr>
-                <w:highlight w:val="yellow"/>
-              </w:rPr>
-            </w:pPr>
-            <w:r>
-              <w:rPr>
-                <w:highlight w:val="yellow"/>
-              </w:rPr>
+            </w:pPr>
+            <w:r>
               <w:t xml:space="preserve">The app will count the total number of </w:t>
             </w:r>
             <w:r>
-              <w:rPr>
-                <w:highlight w:val="yellow"/>
-              </w:rPr>
               <w:t>sit-ups</w:t>
             </w:r>
             <w:r>
-              <w:rPr>
-                <w:highlight w:val="yellow"/>
-              </w:rPr>
               <w:t xml:space="preserve"> done by the user, and output the total</w:t>
             </w:r>
           </w:p>
@@ -7283,14 +7033,8 @@
                 <w:numId w:val="8"/>
               </w:numPr>
               <w:ind w:left="372"/>
-              <w:rPr>
-                <w:highlight w:val="yellow"/>
-              </w:rPr>
-            </w:pPr>
-            <w:r>
-              <w:rPr>
-                <w:highlight w:val="yellow"/>
-              </w:rPr>
+            </w:pPr>
+            <w:r>
               <w:t>The app will feedback to the user where he should improve his form.</w:t>
             </w:r>
           </w:p>
@@ -7303,15 +7047,7 @@
             <w:gridSpan w:val="2"/>
           </w:tcPr>
           <w:p>
-            <w:pPr>
-              <w:rPr>
-                <w:highlight w:val="yellow"/>
-              </w:rPr>
-            </w:pPr>
-            <w:r>
-              <w:rPr>
-                <w:highlight w:val="yellow"/>
-              </w:rPr>
+            <w:r>
               <w:t>Alternative Flows:</w:t>
             </w:r>
           </w:p>
@@ -7322,15 +7058,7 @@
             <w:gridSpan w:val="3"/>
           </w:tcPr>
           <w:p>
-            <w:pPr>
-              <w:rPr>
-                <w:highlight w:val="yellow"/>
-              </w:rPr>
-            </w:pPr>
-            <w:r>
-              <w:rPr>
-                <w:highlight w:val="yellow"/>
-              </w:rPr>
+            <w:r>
               <w:t>-</w:t>
             </w:r>
           </w:p>
@@ -7343,15 +7071,7 @@
             <w:gridSpan w:val="2"/>
           </w:tcPr>
           <w:p>
-            <w:pPr>
-              <w:rPr>
-                <w:highlight w:val="yellow"/>
-              </w:rPr>
-            </w:pPr>
-            <w:r>
-              <w:rPr>
-                <w:highlight w:val="yellow"/>
-              </w:rPr>
+            <w:r>
               <w:t>Exceptions:</w:t>
             </w:r>
           </w:p>
@@ -7362,42 +7082,20 @@
             <w:gridSpan w:val="3"/>
           </w:tcPr>
           <w:p>
-            <w:pPr>
-              <w:rPr>
-                <w:highlight w:val="yellow"/>
-              </w:rPr>
-            </w:pPr>
-            <w:r>
-              <w:rPr>
-                <w:highlight w:val="yellow"/>
-              </w:rPr>
+            <w:r>
               <w:t>3.</w:t>
             </w:r>
             <w:proofErr w:type="gramStart"/>
             <w:r>
-              <w:rPr>
-                <w:highlight w:val="yellow"/>
-              </w:rPr>
               <w:t>3.EX.</w:t>
             </w:r>
             <w:proofErr w:type="gramEnd"/>
             <w:r>
-              <w:rPr>
-                <w:highlight w:val="yellow"/>
-              </w:rPr>
               <w:t>1</w:t>
             </w:r>
           </w:p>
           <w:p>
-            <w:pPr>
-              <w:rPr>
-                <w:highlight w:val="yellow"/>
-              </w:rPr>
-            </w:pPr>
-            <w:r>
-              <w:rPr>
-                <w:highlight w:val="yellow"/>
-              </w:rPr>
+            <w:r>
               <w:t>If the user does not allow the app to use the camera, prompt the user that the functionality will not work.</w:t>
             </w:r>
           </w:p>
@@ -7410,15 +7108,7 @@
             <w:gridSpan w:val="2"/>
           </w:tcPr>
           <w:p>
-            <w:pPr>
-              <w:rPr>
-                <w:highlight w:val="yellow"/>
-              </w:rPr>
-            </w:pPr>
-            <w:r>
-              <w:rPr>
-                <w:highlight w:val="yellow"/>
-              </w:rPr>
+            <w:r>
               <w:t>Includes:</w:t>
             </w:r>
           </w:p>
@@ -7429,15 +7119,7 @@
             <w:gridSpan w:val="3"/>
           </w:tcPr>
           <w:p>
-            <w:pPr>
-              <w:rPr>
-                <w:highlight w:val="yellow"/>
-              </w:rPr>
-            </w:pPr>
-            <w:r>
-              <w:rPr>
-                <w:highlight w:val="yellow"/>
-              </w:rPr>
+            <w:r>
               <w:t xml:space="preserve">- </w:t>
             </w:r>
           </w:p>
@@ -7450,15 +7132,7 @@
             <w:gridSpan w:val="2"/>
           </w:tcPr>
           <w:p>
-            <w:pPr>
-              <w:rPr>
-                <w:highlight w:val="yellow"/>
-              </w:rPr>
-            </w:pPr>
-            <w:r>
-              <w:rPr>
-                <w:highlight w:val="yellow"/>
-              </w:rPr>
+            <w:r>
               <w:t>Special Requirements:</w:t>
             </w:r>
           </w:p>
@@ -7469,15 +7143,7 @@
             <w:gridSpan w:val="3"/>
           </w:tcPr>
           <w:p>
-            <w:pPr>
-              <w:rPr>
-                <w:highlight w:val="yellow"/>
-              </w:rPr>
-            </w:pPr>
-            <w:r>
-              <w:rPr>
-                <w:highlight w:val="yellow"/>
-              </w:rPr>
+            <w:r>
               <w:t>-</w:t>
             </w:r>
           </w:p>
@@ -7490,15 +7156,7 @@
             <w:gridSpan w:val="2"/>
           </w:tcPr>
           <w:p>
-            <w:pPr>
-              <w:rPr>
-                <w:highlight w:val="yellow"/>
-              </w:rPr>
-            </w:pPr>
-            <w:r>
-              <w:rPr>
-                <w:highlight w:val="yellow"/>
-              </w:rPr>
+            <w:r>
               <w:t>Assumptions:</w:t>
             </w:r>
           </w:p>
@@ -7509,28 +7167,12 @@
             <w:gridSpan w:val="3"/>
           </w:tcPr>
           <w:p>
-            <w:pPr>
-              <w:rPr>
-                <w:highlight w:val="yellow"/>
-              </w:rPr>
-            </w:pPr>
-            <w:r>
-              <w:rPr>
-                <w:highlight w:val="yellow"/>
-              </w:rPr>
+            <w:r>
               <w:t>User allowed the app to access the camera</w:t>
             </w:r>
           </w:p>
           <w:p>
-            <w:pPr>
-              <w:rPr>
-                <w:highlight w:val="yellow"/>
-              </w:rPr>
-            </w:pPr>
-            <w:r>
-              <w:rPr>
-                <w:highlight w:val="yellow"/>
-              </w:rPr>
+            <w:r>
               <w:t>User can do the exercise</w:t>
             </w:r>
           </w:p>
@@ -7546,15 +7188,7 @@
             <w:gridSpan w:val="2"/>
           </w:tcPr>
           <w:p>
-            <w:pPr>
-              <w:rPr>
-                <w:highlight w:val="yellow"/>
-              </w:rPr>
-            </w:pPr>
-            <w:r>
-              <w:rPr>
-                <w:highlight w:val="yellow"/>
-              </w:rPr>
+            <w:r>
               <w:t>Notes and Issues:</w:t>
             </w:r>
           </w:p>
@@ -7566,9 +7200,6 @@
           </w:tcPr>
           <w:p>
             <w:r>
-              <w:rPr>
-                <w:highlight w:val="yellow"/>
-              </w:rPr>
               <w:t>-</w:t>
             </w:r>
           </w:p>
@@ -7587,12 +7218,12 @@
       <w:tblPr>
         <w:tblW w:w="0" w:type="auto"/>
         <w:tblBorders>
-          <w:top w:val="single" w:color="auto" w:sz="12" w:space="0"/>
-          <w:left w:val="single" w:color="auto" w:sz="12" w:space="0"/>
-          <w:bottom w:val="single" w:color="auto" w:sz="12" w:space="0"/>
-          <w:right w:val="single" w:color="auto" w:sz="12" w:space="0"/>
-          <w:insideH w:val="single" w:color="auto" w:sz="6" w:space="0"/>
-          <w:insideV w:val="single" w:color="auto" w:sz="6" w:space="0"/>
+          <w:top w:val="single" w:sz="12" w:space="0" w:color="auto"/>
+          <w:left w:val="single" w:sz="12" w:space="0" w:color="auto"/>
+          <w:bottom w:val="single" w:sz="12" w:space="0" w:color="auto"/>
+          <w:right w:val="single" w:sz="12" w:space="0" w:color="auto"/>
+          <w:insideH w:val="single" w:sz="6" w:space="0" w:color="auto"/>
+          <w:insideV w:val="single" w:sz="6" w:space="0" w:color="auto"/>
         </w:tblBorders>
         <w:tblLayout w:type="fixed"/>
         <w:tblLook w:val="0000" w:firstRow="0" w:lastRow="0" w:firstColumn="0" w:lastColumn="0" w:noHBand="0" w:noVBand="0"/>
@@ -8104,6 +7735,7 @@
           </w:tcPr>
           <w:p>
             <w:r>
+              <w:lastRenderedPageBreak/>
               <w:t>Alternative Flows:</w:t>
             </w:r>
           </w:p>
@@ -8284,12 +7916,12 @@
       <w:tblPr>
         <w:tblW w:w="0" w:type="auto"/>
         <w:tblBorders>
-          <w:top w:val="single" w:color="auto" w:sz="12" w:space="0"/>
-          <w:left w:val="single" w:color="auto" w:sz="12" w:space="0"/>
-          <w:bottom w:val="single" w:color="auto" w:sz="12" w:space="0"/>
-          <w:right w:val="single" w:color="auto" w:sz="12" w:space="0"/>
-          <w:insideH w:val="single" w:color="auto" w:sz="6" w:space="0"/>
-          <w:insideV w:val="single" w:color="auto" w:sz="6" w:space="0"/>
+          <w:top w:val="single" w:sz="12" w:space="0" w:color="auto"/>
+          <w:left w:val="single" w:sz="12" w:space="0" w:color="auto"/>
+          <w:bottom w:val="single" w:sz="12" w:space="0" w:color="auto"/>
+          <w:right w:val="single" w:sz="12" w:space="0" w:color="auto"/>
+          <w:insideH w:val="single" w:sz="6" w:space="0" w:color="auto"/>
+          <w:insideV w:val="single" w:sz="6" w:space="0" w:color="auto"/>
         </w:tblBorders>
         <w:tblLayout w:type="fixed"/>
         <w:tblLook w:val="0000" w:firstRow="0" w:lastRow="0" w:firstColumn="0" w:lastColumn="0" w:noHBand="0" w:noVBand="0"/>
@@ -8869,12 +8501,12 @@
       <w:tblPr>
         <w:tblW w:w="0" w:type="auto"/>
         <w:tblBorders>
-          <w:top w:val="single" w:color="auto" w:sz="12" w:space="0"/>
-          <w:left w:val="single" w:color="auto" w:sz="12" w:space="0"/>
-          <w:bottom w:val="single" w:color="auto" w:sz="12" w:space="0"/>
-          <w:right w:val="single" w:color="auto" w:sz="12" w:space="0"/>
-          <w:insideH w:val="single" w:color="auto" w:sz="6" w:space="0"/>
-          <w:insideV w:val="single" w:color="auto" w:sz="6" w:space="0"/>
+          <w:top w:val="single" w:sz="12" w:space="0" w:color="auto"/>
+          <w:left w:val="single" w:sz="12" w:space="0" w:color="auto"/>
+          <w:bottom w:val="single" w:sz="12" w:space="0" w:color="auto"/>
+          <w:right w:val="single" w:sz="12" w:space="0" w:color="auto"/>
+          <w:insideH w:val="single" w:sz="6" w:space="0" w:color="auto"/>
+          <w:insideV w:val="single" w:sz="6" w:space="0" w:color="auto"/>
         </w:tblBorders>
         <w:tblLayout w:type="fixed"/>
         <w:tblLook w:val="0000" w:firstRow="0" w:lastRow="0" w:firstColumn="0" w:lastColumn="0" w:noHBand="0" w:noVBand="0"/>
@@ -9355,6 +8987,7 @@
           </w:tcPr>
           <w:p>
             <w:r>
+              <w:lastRenderedPageBreak/>
               <w:t>Special Requirements:</w:t>
             </w:r>
           </w:p>
@@ -9438,12 +9071,12 @@
       <w:tblPr>
         <w:tblW w:w="0" w:type="auto"/>
         <w:tblBorders>
-          <w:top w:val="single" w:color="auto" w:sz="12" w:space="0"/>
-          <w:left w:val="single" w:color="auto" w:sz="12" w:space="0"/>
-          <w:bottom w:val="single" w:color="auto" w:sz="12" w:space="0"/>
-          <w:right w:val="single" w:color="auto" w:sz="12" w:space="0"/>
-          <w:insideH w:val="single" w:color="auto" w:sz="6" w:space="0"/>
-          <w:insideV w:val="single" w:color="auto" w:sz="6" w:space="0"/>
+          <w:top w:val="single" w:sz="12" w:space="0" w:color="auto"/>
+          <w:left w:val="single" w:sz="12" w:space="0" w:color="auto"/>
+          <w:bottom w:val="single" w:sz="12" w:space="0" w:color="auto"/>
+          <w:right w:val="single" w:sz="12" w:space="0" w:color="auto"/>
+          <w:insideH w:val="single" w:sz="6" w:space="0" w:color="auto"/>
+          <w:insideV w:val="single" w:sz="6" w:space="0" w:color="auto"/>
         </w:tblBorders>
         <w:tblLayout w:type="fixed"/>
         <w:tblLook w:val="0000" w:firstRow="0" w:lastRow="0" w:firstColumn="0" w:lastColumn="0" w:noHBand="0" w:noVBand="0"/>
@@ -10031,25 +9664,16 @@
         <w:br w:type="page"/>
       </w:r>
     </w:p>
-    <w:p>
-      <w:pPr>
-        <w:pStyle w:val="Title"/>
-        <w:jc w:val="center"/>
-      </w:pPr>
-      <w:r>
-        <w:t>Summit</w:t>
-      </w:r>
-    </w:p>
     <w:tbl>
       <w:tblPr>
         <w:tblW w:w="0" w:type="auto"/>
         <w:tblBorders>
-          <w:top w:val="single" w:color="auto" w:sz="12" w:space="0"/>
-          <w:left w:val="single" w:color="auto" w:sz="12" w:space="0"/>
-          <w:bottom w:val="single" w:color="auto" w:sz="12" w:space="0"/>
-          <w:right w:val="single" w:color="auto" w:sz="12" w:space="0"/>
-          <w:insideH w:val="single" w:color="auto" w:sz="6" w:space="0"/>
-          <w:insideV w:val="single" w:color="auto" w:sz="6" w:space="0"/>
+          <w:top w:val="single" w:sz="12" w:space="0" w:color="auto"/>
+          <w:left w:val="single" w:sz="12" w:space="0" w:color="auto"/>
+          <w:bottom w:val="single" w:sz="12" w:space="0" w:color="auto"/>
+          <w:right w:val="single" w:sz="12" w:space="0" w:color="auto"/>
+          <w:insideH w:val="single" w:sz="6" w:space="0" w:color="auto"/>
+          <w:insideV w:val="single" w:sz="6" w:space="0" w:color="auto"/>
         </w:tblBorders>
         <w:tblLook w:val="0000" w:firstRow="0" w:lastRow="0" w:firstColumn="0" w:lastColumn="0" w:noHBand="0" w:noVBand="0"/>
       </w:tblPr>
@@ -10064,13 +9688,13 @@
         <w:tc>
           <w:tcPr>
             <w:tcW w:w="1728" w:type="dxa"/>
-            <w:tcMar/>
           </w:tcPr>
           <w:p>
             <w:pPr>
               <w:jc w:val="right"/>
             </w:pPr>
             <w:r>
+              <w:lastRenderedPageBreak/>
               <w:t>Use Case ID:</w:t>
             </w:r>
           </w:p>
@@ -10079,7 +9703,6 @@
           <w:tcPr>
             <w:tcW w:w="7129" w:type="dxa"/>
             <w:gridSpan w:val="4"/>
-            <w:tcMar/>
           </w:tcPr>
           <w:p>
             <w:pPr>
@@ -10100,7 +9723,6 @@
         <w:tc>
           <w:tcPr>
             <w:tcW w:w="1728" w:type="dxa"/>
-            <w:tcMar/>
           </w:tcPr>
           <w:p>
             <w:pPr>
@@ -10115,7 +9737,6 @@
           <w:tcPr>
             <w:tcW w:w="7129" w:type="dxa"/>
             <w:gridSpan w:val="4"/>
-            <w:tcMar/>
           </w:tcPr>
           <w:p>
             <w:pPr>
@@ -10134,7 +9755,6 @@
         <w:tc>
           <w:tcPr>
             <w:tcW w:w="1728" w:type="dxa"/>
-            <w:tcMar/>
           </w:tcPr>
           <w:p>
             <w:pPr>
@@ -10149,7 +9769,6 @@
           <w:tcPr>
             <w:tcW w:w="2520" w:type="dxa"/>
             <w:gridSpan w:val="2"/>
-            <w:tcMar/>
           </w:tcPr>
           <w:p>
             <w:pPr>
@@ -10166,7 +9785,6 @@
         <w:tc>
           <w:tcPr>
             <w:tcW w:w="1980" w:type="dxa"/>
-            <w:tcMar/>
           </w:tcPr>
           <w:p>
             <w:pPr>
@@ -10180,7 +9798,6 @@
         <w:tc>
           <w:tcPr>
             <w:tcW w:w="2629" w:type="dxa"/>
-            <w:tcMar/>
           </w:tcPr>
           <w:p/>
         </w:tc>
@@ -10189,7 +9806,6 @@
         <w:tc>
           <w:tcPr>
             <w:tcW w:w="1728" w:type="dxa"/>
-            <w:tcMar/>
           </w:tcPr>
           <w:p>
             <w:r>
@@ -10201,7 +9817,6 @@
           <w:tcPr>
             <w:tcW w:w="2520" w:type="dxa"/>
             <w:gridSpan w:val="2"/>
-            <w:tcMar/>
           </w:tcPr>
           <w:p>
             <w:r>
@@ -10213,7 +9828,6 @@
         <w:tc>
           <w:tcPr>
             <w:tcW w:w="1980" w:type="dxa"/>
-            <w:tcMar/>
           </w:tcPr>
           <w:p>
             <w:pPr>
@@ -10227,7 +9841,6 @@
         <w:tc>
           <w:tcPr>
             <w:tcW w:w="2629" w:type="dxa"/>
-            <w:tcMar/>
           </w:tcPr>
           <w:p/>
         </w:tc>
@@ -10237,7 +9850,6 @@
           <w:tcPr>
             <w:tcW w:w="2628" w:type="dxa"/>
             <w:gridSpan w:val="2"/>
-            <w:tcMar/>
           </w:tcPr>
           <w:p>
             <w:r>
@@ -10249,7 +9861,6 @@
           <w:tcPr>
             <w:tcW w:w="6229" w:type="dxa"/>
             <w:gridSpan w:val="3"/>
-            <w:tcMar/>
           </w:tcPr>
           <w:p>
             <w:r>
@@ -10263,7 +9874,6 @@
           <w:tcPr>
             <w:tcW w:w="2628" w:type="dxa"/>
             <w:gridSpan w:val="2"/>
-            <w:tcMar/>
           </w:tcPr>
           <w:p>
             <w:r>
@@ -10275,7 +9885,6 @@
           <w:tcPr>
             <w:tcW w:w="6229" w:type="dxa"/>
             <w:gridSpan w:val="3"/>
-            <w:tcMar/>
           </w:tcPr>
           <w:p>
             <w:r>
@@ -10319,7 +9928,6 @@
           <w:tcPr>
             <w:tcW w:w="2628" w:type="dxa"/>
             <w:gridSpan w:val="2"/>
-            <w:tcMar/>
           </w:tcPr>
           <w:p>
             <w:r>
@@ -10331,47 +9939,39 @@
           <w:tcPr>
             <w:tcW w:w="6229" w:type="dxa"/>
             <w:gridSpan w:val="3"/>
-            <w:tcMar/>
-          </w:tcPr>
-          <w:p w14:noSpellErr="1">
+          </w:tcPr>
+          <w:p>
             <w:pPr>
               <w:pStyle w:val="ListParagraph"/>
               <w:numPr>
                 <w:ilvl w:val="0"/>
                 <w:numId w:val="42"/>
               </w:numPr>
-              <w:rPr/>
-            </w:pPr>
-            <w:r>
-              <w:rPr/>
+            </w:pPr>
+            <w:r>
               <w:t xml:space="preserve">The app </w:t>
             </w:r>
             <w:proofErr w:type="gramStart"/>
             <w:r>
-              <w:rPr/>
               <w:t>is able to</w:t>
             </w:r>
             <w:proofErr w:type="gramEnd"/>
             <w:r>
-              <w:rPr/>
               <w:t xml:space="preserve"> </w:t>
             </w:r>
             <w:r>
-              <w:rPr/>
               <w:t xml:space="preserve">suggest </w:t>
             </w:r>
           </w:p>
-          <w:p w14:noSpellErr="1">
+          <w:p>
             <w:pPr>
               <w:pStyle w:val="ListParagraph"/>
               <w:numPr>
                 <w:ilvl w:val="0"/>
                 <w:numId w:val="42"/>
               </w:numPr>
-              <w:rPr/>
-            </w:pPr>
-            <w:r>
-              <w:rPr/>
+            </w:pPr>
+            <w:r>
               <w:t>The app can generate a list of potential and suitable exercises.</w:t>
             </w:r>
           </w:p>
@@ -10409,7 +10009,6 @@
           <w:tcPr>
             <w:tcW w:w="2628" w:type="dxa"/>
             <w:gridSpan w:val="2"/>
-            <w:tcMar/>
           </w:tcPr>
           <w:p>
             <w:r>
@@ -10421,47 +10020,39 @@
           <w:tcPr>
             <w:tcW w:w="6229" w:type="dxa"/>
             <w:gridSpan w:val="3"/>
-            <w:tcMar/>
-          </w:tcPr>
-          <w:p w14:noSpellErr="1">
+          </w:tcPr>
+          <w:p>
             <w:pPr>
               <w:pStyle w:val="ListParagraph"/>
               <w:numPr>
                 <w:ilvl w:val="0"/>
                 <w:numId w:val="43"/>
               </w:numPr>
-              <w:rPr/>
-            </w:pPr>
-            <w:r>
-              <w:rPr/>
+            </w:pPr>
+            <w:r>
               <w:t xml:space="preserve">The user has </w:t>
             </w:r>
             <w:proofErr w:type="gramStart"/>
             <w:r>
-              <w:rPr/>
               <w:t>a number of</w:t>
             </w:r>
             <w:proofErr w:type="gramEnd"/>
             <w:r>
-              <w:rPr/>
               <w:t xml:space="preserve"> reps</w:t>
             </w:r>
             <w:r>
-              <w:rPr/>
               <w:t xml:space="preserve"> they need to match.</w:t>
             </w:r>
           </w:p>
-          <w:p w14:noSpellErr="1">
+          <w:p>
             <w:pPr>
               <w:pStyle w:val="ListParagraph"/>
               <w:numPr>
                 <w:ilvl w:val="0"/>
                 <w:numId w:val="43"/>
               </w:numPr>
-              <w:rPr/>
-            </w:pPr>
-            <w:r>
-              <w:rPr/>
+            </w:pPr>
+            <w:r>
               <w:t>The user has a detailed workout plan with the locations they can go to carry out the exercises.</w:t>
             </w:r>
           </w:p>
@@ -10472,7 +10063,6 @@
           <w:tcPr>
             <w:tcW w:w="2628" w:type="dxa"/>
             <w:gridSpan w:val="2"/>
-            <w:tcMar/>
           </w:tcPr>
           <w:p>
             <w:r>
@@ -10484,7 +10074,6 @@
           <w:tcPr>
             <w:tcW w:w="6229" w:type="dxa"/>
             <w:gridSpan w:val="3"/>
-            <w:tcMar/>
           </w:tcPr>
           <w:p>
             <w:r>
@@ -10498,7 +10087,6 @@
           <w:tcPr>
             <w:tcW w:w="2628" w:type="dxa"/>
             <w:gridSpan w:val="2"/>
-            <w:tcMar/>
           </w:tcPr>
           <w:p>
             <w:r>
@@ -10510,7 +10098,6 @@
           <w:tcPr>
             <w:tcW w:w="6229" w:type="dxa"/>
             <w:gridSpan w:val="3"/>
-            <w:tcMar/>
           </w:tcPr>
           <w:p>
             <w:pPr>
@@ -10529,7 +10116,6 @@
           <w:tcPr>
             <w:tcW w:w="2628" w:type="dxa"/>
             <w:gridSpan w:val="2"/>
-            <w:tcMar/>
           </w:tcPr>
           <w:p>
             <w:r>
@@ -10541,7 +10127,6 @@
           <w:tcPr>
             <w:tcW w:w="6229" w:type="dxa"/>
             <w:gridSpan w:val="3"/>
-            <w:tcMar/>
           </w:tcPr>
           <w:p>
             <w:pPr>
@@ -10592,7 +10177,6 @@
           <w:tcPr>
             <w:tcW w:w="2628" w:type="dxa"/>
             <w:gridSpan w:val="2"/>
-            <w:tcMar/>
           </w:tcPr>
           <w:p>
             <w:r>
@@ -10604,7 +10188,6 @@
           <w:tcPr>
             <w:tcW w:w="6229" w:type="dxa"/>
             <w:gridSpan w:val="3"/>
-            <w:tcMar/>
           </w:tcPr>
           <w:p>
             <w:r>
@@ -10618,7 +10201,6 @@
           <w:tcPr>
             <w:tcW w:w="2628" w:type="dxa"/>
             <w:gridSpan w:val="2"/>
-            <w:tcMar/>
           </w:tcPr>
           <w:p>
             <w:r>
@@ -10630,7 +10212,6 @@
           <w:tcPr>
             <w:tcW w:w="6229" w:type="dxa"/>
             <w:gridSpan w:val="3"/>
-            <w:tcMar/>
           </w:tcPr>
           <w:p>
             <w:r>
@@ -10644,7 +10225,6 @@
           <w:tcPr>
             <w:tcW w:w="2628" w:type="dxa"/>
             <w:gridSpan w:val="2"/>
-            <w:tcMar/>
           </w:tcPr>
           <w:p>
             <w:r>
@@ -10656,7 +10236,6 @@
           <w:tcPr>
             <w:tcW w:w="6229" w:type="dxa"/>
             <w:gridSpan w:val="3"/>
-            <w:tcMar/>
           </w:tcPr>
           <w:p>
             <w:r>
@@ -10673,7 +10252,6 @@
           <w:tcPr>
             <w:tcW w:w="2628" w:type="dxa"/>
             <w:gridSpan w:val="2"/>
-            <w:tcMar/>
           </w:tcPr>
           <w:p>
             <w:r>
@@ -10685,7 +10263,6 @@
           <w:tcPr>
             <w:tcW w:w="6229" w:type="dxa"/>
             <w:gridSpan w:val="3"/>
-            <w:tcMar/>
           </w:tcPr>
           <w:p>
             <w:r>
@@ -10699,7 +10276,6 @@
           <w:tcPr>
             <w:tcW w:w="2628" w:type="dxa"/>
             <w:gridSpan w:val="2"/>
-            <w:tcMar/>
           </w:tcPr>
           <w:p>
             <w:r>
@@ -10711,7 +10287,6 @@
           <w:tcPr>
             <w:tcW w:w="6229" w:type="dxa"/>
             <w:gridSpan w:val="3"/>
-            <w:tcMar/>
           </w:tcPr>
           <w:p>
             <w:r>
@@ -10728,7 +10303,6 @@
           <w:tcPr>
             <w:tcW w:w="2628" w:type="dxa"/>
             <w:gridSpan w:val="2"/>
-            <w:tcMar/>
           </w:tcPr>
           <w:p>
             <w:r>
@@ -10740,7 +10314,6 @@
           <w:tcPr>
             <w:tcW w:w="6229" w:type="dxa"/>
             <w:gridSpan w:val="3"/>
-            <w:tcMar/>
           </w:tcPr>
           <w:p>
             <w:r>
@@ -10759,12 +10332,12 @@
       <w:tblPr>
         <w:tblW w:w="0" w:type="auto"/>
         <w:tblBorders>
-          <w:top w:val="single" w:color="auto" w:sz="12" w:space="0"/>
-          <w:left w:val="single" w:color="auto" w:sz="12" w:space="0"/>
-          <w:bottom w:val="single" w:color="auto" w:sz="12" w:space="0"/>
-          <w:right w:val="single" w:color="auto" w:sz="12" w:space="0"/>
-          <w:insideH w:val="single" w:color="auto" w:sz="6" w:space="0"/>
-          <w:insideV w:val="single" w:color="auto" w:sz="6" w:space="0"/>
+          <w:top w:val="single" w:sz="12" w:space="0" w:color="auto"/>
+          <w:left w:val="single" w:sz="12" w:space="0" w:color="auto"/>
+          <w:bottom w:val="single" w:sz="12" w:space="0" w:color="auto"/>
+          <w:right w:val="single" w:sz="12" w:space="0" w:color="auto"/>
+          <w:insideH w:val="single" w:sz="6" w:space="0" w:color="auto"/>
+          <w:insideV w:val="single" w:sz="6" w:space="0" w:color="auto"/>
         </w:tblBorders>
         <w:tblLook w:val="0000" w:firstRow="0" w:lastRow="0" w:firstColumn="0" w:lastColumn="0" w:noHBand="0" w:noVBand="0"/>
       </w:tblPr>
@@ -10966,8 +10539,6 @@
             </w:r>
             <w:r>
               <w:br/>
-            </w:r>
-            <w:r>
               <w:t>Participating Actor</w:t>
             </w:r>
             <w:r>
@@ -11166,6 +10737,7 @@
           </w:tcPr>
           <w:p>
             <w:r>
+              <w:lastRenderedPageBreak/>
               <w:t>Flow of Events:</w:t>
             </w:r>
           </w:p>
@@ -11473,12 +11045,12 @@
       <w:tblPr>
         <w:tblW w:w="0" w:type="auto"/>
         <w:tblBorders>
-          <w:top w:val="single" w:color="auto" w:sz="12" w:space="0"/>
-          <w:left w:val="single" w:color="auto" w:sz="12" w:space="0"/>
-          <w:bottom w:val="single" w:color="auto" w:sz="12" w:space="0"/>
-          <w:right w:val="single" w:color="auto" w:sz="12" w:space="0"/>
-          <w:insideH w:val="single" w:color="auto" w:sz="6" w:space="0"/>
-          <w:insideV w:val="single" w:color="auto" w:sz="6" w:space="0"/>
+          <w:top w:val="single" w:sz="12" w:space="0" w:color="auto"/>
+          <w:left w:val="single" w:sz="12" w:space="0" w:color="auto"/>
+          <w:bottom w:val="single" w:sz="12" w:space="0" w:color="auto"/>
+          <w:right w:val="single" w:sz="12" w:space="0" w:color="auto"/>
+          <w:insideH w:val="single" w:sz="6" w:space="0" w:color="auto"/>
+          <w:insideV w:val="single" w:sz="6" w:space="0" w:color="auto"/>
         </w:tblBorders>
         <w:tblLook w:val="0000" w:firstRow="0" w:lastRow="0" w:firstColumn="0" w:lastColumn="0" w:noHBand="0" w:noVBand="0"/>
       </w:tblPr>
@@ -11493,7 +11065,6 @@
         <w:tc>
           <w:tcPr>
             <w:tcW w:w="1728" w:type="dxa"/>
-            <w:tcMar/>
           </w:tcPr>
           <w:p>
             <w:pPr>
@@ -11508,7 +11079,6 @@
           <w:tcPr>
             <w:tcW w:w="7129" w:type="dxa"/>
             <w:gridSpan w:val="4"/>
-            <w:tcMar/>
           </w:tcPr>
           <w:p>
             <w:pPr>
@@ -11526,7 +11096,6 @@
         <w:tc>
           <w:tcPr>
             <w:tcW w:w="1728" w:type="dxa"/>
-            <w:tcMar/>
           </w:tcPr>
           <w:p>
             <w:pPr>
@@ -11541,7 +11110,6 @@
           <w:tcPr>
             <w:tcW w:w="7129" w:type="dxa"/>
             <w:gridSpan w:val="4"/>
-            <w:tcMar/>
           </w:tcPr>
           <w:p>
             <w:pPr>
@@ -11560,7 +11128,6 @@
         <w:tc>
           <w:tcPr>
             <w:tcW w:w="1728" w:type="dxa"/>
-            <w:tcMar/>
           </w:tcPr>
           <w:p>
             <w:pPr>
@@ -11575,7 +11142,6 @@
           <w:tcPr>
             <w:tcW w:w="2520" w:type="dxa"/>
             <w:gridSpan w:val="2"/>
-            <w:tcMar/>
           </w:tcPr>
           <w:p>
             <w:pPr>
@@ -11589,7 +11155,6 @@
         <w:tc>
           <w:tcPr>
             <w:tcW w:w="1980" w:type="dxa"/>
-            <w:tcMar/>
           </w:tcPr>
           <w:p>
             <w:pPr>
@@ -11603,7 +11168,6 @@
         <w:tc>
           <w:tcPr>
             <w:tcW w:w="2629" w:type="dxa"/>
-            <w:tcMar/>
           </w:tcPr>
           <w:p/>
         </w:tc>
@@ -11612,7 +11176,6 @@
         <w:tc>
           <w:tcPr>
             <w:tcW w:w="1728" w:type="dxa"/>
-            <w:tcMar/>
           </w:tcPr>
           <w:p>
             <w:pPr>
@@ -11627,7 +11190,6 @@
           <w:tcPr>
             <w:tcW w:w="2520" w:type="dxa"/>
             <w:gridSpan w:val="2"/>
-            <w:tcMar/>
           </w:tcPr>
           <w:p>
             <w:r>
@@ -11639,7 +11201,6 @@
         <w:tc>
           <w:tcPr>
             <w:tcW w:w="1980" w:type="dxa"/>
-            <w:tcMar/>
           </w:tcPr>
           <w:p>
             <w:pPr>
@@ -11653,7 +11214,6 @@
         <w:tc>
           <w:tcPr>
             <w:tcW w:w="2629" w:type="dxa"/>
-            <w:tcMar/>
           </w:tcPr>
           <w:p/>
         </w:tc>
@@ -11663,7 +11223,6 @@
           <w:tcPr>
             <w:tcW w:w="2628" w:type="dxa"/>
             <w:gridSpan w:val="2"/>
-            <w:tcMar/>
           </w:tcPr>
           <w:p>
             <w:r>
@@ -11675,7 +11234,6 @@
           <w:tcPr>
             <w:tcW w:w="6229" w:type="dxa"/>
             <w:gridSpan w:val="3"/>
-            <w:tcMar/>
           </w:tcPr>
           <w:p>
             <w:r>
@@ -11694,7 +11252,6 @@
           <w:tcPr>
             <w:tcW w:w="2628" w:type="dxa"/>
             <w:gridSpan w:val="2"/>
-            <w:tcMar/>
           </w:tcPr>
           <w:p>
             <w:r>
@@ -11706,7 +11263,6 @@
           <w:tcPr>
             <w:tcW w:w="6229" w:type="dxa"/>
             <w:gridSpan w:val="3"/>
-            <w:tcMar/>
           </w:tcPr>
           <w:p>
             <w:r>
@@ -11729,7 +11285,6 @@
           <w:tcPr>
             <w:tcW w:w="2628" w:type="dxa"/>
             <w:gridSpan w:val="2"/>
-            <w:tcMar/>
           </w:tcPr>
           <w:p>
             <w:r>
@@ -11741,7 +11296,6 @@
           <w:tcPr>
             <w:tcW w:w="6229" w:type="dxa"/>
             <w:gridSpan w:val="3"/>
-            <w:tcMar/>
           </w:tcPr>
           <w:p>
             <w:pPr>
@@ -11765,7 +11319,6 @@
           <w:tcPr>
             <w:tcW w:w="2628" w:type="dxa"/>
             <w:gridSpan w:val="2"/>
-            <w:tcMar/>
           </w:tcPr>
           <w:p>
             <w:r>
@@ -11777,7 +11330,6 @@
           <w:tcPr>
             <w:tcW w:w="6229" w:type="dxa"/>
             <w:gridSpan w:val="3"/>
-            <w:tcMar/>
           </w:tcPr>
           <w:p>
             <w:pPr>
@@ -11806,7 +11358,6 @@
           <w:tcPr>
             <w:tcW w:w="2628" w:type="dxa"/>
             <w:gridSpan w:val="2"/>
-            <w:tcMar/>
           </w:tcPr>
           <w:p>
             <w:r>
@@ -11818,7 +11369,6 @@
           <w:tcPr>
             <w:tcW w:w="6229" w:type="dxa"/>
             <w:gridSpan w:val="3"/>
-            <w:tcMar/>
           </w:tcPr>
           <w:p>
             <w:r>
@@ -11832,7 +11382,6 @@
           <w:tcPr>
             <w:tcW w:w="2628" w:type="dxa"/>
             <w:gridSpan w:val="2"/>
-            <w:tcMar/>
           </w:tcPr>
           <w:p>
             <w:r>
@@ -11844,7 +11393,6 @@
           <w:tcPr>
             <w:tcW w:w="6229" w:type="dxa"/>
             <w:gridSpan w:val="3"/>
-            <w:tcMar/>
           </w:tcPr>
           <w:p>
             <w:pPr>
@@ -11863,7 +11411,6 @@
           <w:tcPr>
             <w:tcW w:w="2628" w:type="dxa"/>
             <w:gridSpan w:val="2"/>
-            <w:tcMar/>
           </w:tcPr>
           <w:p>
             <w:r>
@@ -11875,53 +11422,43 @@
           <w:tcPr>
             <w:tcW w:w="6229" w:type="dxa"/>
             <w:gridSpan w:val="3"/>
-            <w:tcMar/>
-          </w:tcPr>
-          <w:p w14:noSpellErr="1">
+          </w:tcPr>
+          <w:p>
             <w:pPr>
               <w:pStyle w:val="ListParagraph"/>
               <w:numPr>
                 <w:ilvl w:val="0"/>
                 <w:numId w:val="15"/>
               </w:numPr>
-              <w:rPr/>
-            </w:pPr>
-            <w:r>
-              <w:rPr/>
+            </w:pPr>
+            <w:r>
               <w:t>The app looks at the current fitness level of the user and recommends run timing and number of reps for sit-ups and push-ups using an algorithm.</w:t>
             </w:r>
           </w:p>
-          <w:p w14:noSpellErr="1">
+          <w:p>
             <w:pPr>
               <w:pStyle w:val="ListParagraph"/>
               <w:numPr>
                 <w:ilvl w:val="0"/>
                 <w:numId w:val="15"/>
               </w:numPr>
-              <w:rPr/>
-            </w:pPr>
-            <w:r>
-              <w:rPr/>
+            </w:pPr>
+            <w:r>
               <w:t xml:space="preserve">The </w:t>
             </w:r>
             <w:r>
-              <w:rPr/>
               <w:t xml:space="preserve">app retrieves the </w:t>
             </w:r>
             <w:r>
-              <w:rPr/>
               <w:t xml:space="preserve">list of </w:t>
             </w:r>
             <w:r>
-              <w:rPr/>
               <w:t xml:space="preserve">possible </w:t>
             </w:r>
             <w:r>
-              <w:rPr/>
               <w:t xml:space="preserve">exercises for the user to </w:t>
             </w:r>
             <w:r>
-              <w:rPr/>
               <w:t>undertake.</w:t>
             </w:r>
           </w:p>
@@ -11962,7 +11499,6 @@
           <w:tcPr>
             <w:tcW w:w="2628" w:type="dxa"/>
             <w:gridSpan w:val="2"/>
-            <w:tcMar/>
           </w:tcPr>
           <w:p>
             <w:r>
@@ -11974,7 +11510,6 @@
           <w:tcPr>
             <w:tcW w:w="6229" w:type="dxa"/>
             <w:gridSpan w:val="3"/>
-            <w:tcMar/>
           </w:tcPr>
           <w:p>
             <w:r>
@@ -11988,7 +11523,6 @@
           <w:tcPr>
             <w:tcW w:w="2628" w:type="dxa"/>
             <w:gridSpan w:val="2"/>
-            <w:tcMar/>
           </w:tcPr>
           <w:p>
             <w:r>
@@ -12000,7 +11534,6 @@
           <w:tcPr>
             <w:tcW w:w="6229" w:type="dxa"/>
             <w:gridSpan w:val="3"/>
-            <w:tcMar/>
           </w:tcPr>
           <w:p>
             <w:r>
@@ -12014,7 +11547,6 @@
           <w:tcPr>
             <w:tcW w:w="2628" w:type="dxa"/>
             <w:gridSpan w:val="2"/>
-            <w:tcMar/>
           </w:tcPr>
           <w:p>
             <w:r>
@@ -12026,7 +11558,6 @@
           <w:tcPr>
             <w:tcW w:w="6229" w:type="dxa"/>
             <w:gridSpan w:val="3"/>
-            <w:tcMar/>
           </w:tcPr>
           <w:p>
             <w:r>
@@ -12040,7 +11571,6 @@
           <w:tcPr>
             <w:tcW w:w="2628" w:type="dxa"/>
             <w:gridSpan w:val="2"/>
-            <w:tcMar/>
           </w:tcPr>
           <w:p>
             <w:r>
@@ -12052,7 +11582,6 @@
           <w:tcPr>
             <w:tcW w:w="6229" w:type="dxa"/>
             <w:gridSpan w:val="3"/>
-            <w:tcMar/>
           </w:tcPr>
           <w:p>
             <w:r>
@@ -12066,7 +11595,6 @@
           <w:tcPr>
             <w:tcW w:w="2628" w:type="dxa"/>
             <w:gridSpan w:val="2"/>
-            <w:tcMar/>
           </w:tcPr>
           <w:p>
             <w:r>
@@ -12078,7 +11606,6 @@
           <w:tcPr>
             <w:tcW w:w="6229" w:type="dxa"/>
             <w:gridSpan w:val="3"/>
-            <w:tcMar/>
           </w:tcPr>
           <w:p>
             <w:r>
@@ -12095,7 +11622,6 @@
           <w:tcPr>
             <w:tcW w:w="2628" w:type="dxa"/>
             <w:gridSpan w:val="2"/>
-            <w:tcMar/>
           </w:tcPr>
           <w:p>
             <w:r>
@@ -12107,7 +11633,6 @@
           <w:tcPr>
             <w:tcW w:w="6229" w:type="dxa"/>
             <w:gridSpan w:val="3"/>
-            <w:tcMar/>
           </w:tcPr>
           <w:p>
             <w:r>
@@ -12126,12 +11651,12 @@
       <w:tblPr>
         <w:tblW w:w="0" w:type="auto"/>
         <w:tblBorders>
-          <w:top w:val="single" w:color="auto" w:sz="12" w:space="0"/>
-          <w:left w:val="single" w:color="auto" w:sz="12" w:space="0"/>
-          <w:bottom w:val="single" w:color="auto" w:sz="12" w:space="0"/>
-          <w:right w:val="single" w:color="auto" w:sz="12" w:space="0"/>
-          <w:insideH w:val="single" w:color="auto" w:sz="6" w:space="0"/>
-          <w:insideV w:val="single" w:color="auto" w:sz="6" w:space="0"/>
+          <w:top w:val="single" w:sz="12" w:space="0" w:color="auto"/>
+          <w:left w:val="single" w:sz="12" w:space="0" w:color="auto"/>
+          <w:bottom w:val="single" w:sz="12" w:space="0" w:color="auto"/>
+          <w:right w:val="single" w:sz="12" w:space="0" w:color="auto"/>
+          <w:insideH w:val="single" w:sz="6" w:space="0" w:color="auto"/>
+          <w:insideV w:val="single" w:sz="6" w:space="0" w:color="auto"/>
         </w:tblBorders>
         <w:tblLook w:val="0000" w:firstRow="0" w:lastRow="0" w:firstColumn="0" w:lastColumn="0" w:noHBand="0" w:noVBand="0"/>
       </w:tblPr>
@@ -12183,6 +11708,7 @@
               <w:jc w:val="right"/>
             </w:pPr>
             <w:r>
+              <w:lastRenderedPageBreak/>
               <w:t>Use Case Name:</w:t>
             </w:r>
           </w:p>
@@ -12716,7 +12242,7 @@
     </w:p>
     <w:sectPr>
       <w:headerReference w:type="default" r:id="rId12"/>
-      <w:pgSz w:w="12240" w:h="15840" w:orient="portrait" w:code="1"/>
+      <w:pgSz w:w="12240" w:h="15840" w:code="1"/>
       <w:pgMar w:top="1440" w:right="1440" w:bottom="1440" w:left="1440" w:header="720" w:footer="720" w:gutter="0"/>
       <w:pgNumType w:start="1"/>
       <w:cols w:space="720"/>
@@ -12792,8 +12318,6 @@
     </w:r>
     <w:r>
       <w:tab/>
-    </w:r>
-    <w:r>
       <w:t xml:space="preserve">Page </w:t>
     </w:r>
     <w:r>
@@ -13546,7 +13070,7 @@
         <w:ind w:left="720" w:hanging="360"/>
       </w:pPr>
       <w:rPr>
-        <w:rFonts w:hint="default" w:ascii="Calibri" w:hAnsi="Calibri"/>
+        <w:rFonts w:ascii="Calibri" w:hAnsi="Calibri" w:hint="default"/>
       </w:rPr>
     </w:lvl>
     <w:lvl w:ilvl="1" w:tplc="83E8CEA2">
@@ -13558,7 +13082,7 @@
         <w:ind w:left="1440" w:hanging="360"/>
       </w:pPr>
       <w:rPr>
-        <w:rFonts w:hint="default" w:ascii="Courier New" w:hAnsi="Courier New"/>
+        <w:rFonts w:ascii="Courier New" w:hAnsi="Courier New" w:hint="default"/>
       </w:rPr>
     </w:lvl>
     <w:lvl w:ilvl="2" w:tplc="B51A3AA6">
@@ -13570,7 +13094,7 @@
         <w:ind w:left="2160" w:hanging="360"/>
       </w:pPr>
       <w:rPr>
-        <w:rFonts w:hint="default" w:ascii="Wingdings" w:hAnsi="Wingdings"/>
+        <w:rFonts w:ascii="Wingdings" w:hAnsi="Wingdings" w:hint="default"/>
       </w:rPr>
     </w:lvl>
     <w:lvl w:ilvl="3" w:tplc="53E4A64E">
@@ -13582,7 +13106,7 @@
         <w:ind w:left="2880" w:hanging="360"/>
       </w:pPr>
       <w:rPr>
-        <w:rFonts w:hint="default" w:ascii="Symbol" w:hAnsi="Symbol"/>
+        <w:rFonts w:ascii="Symbol" w:hAnsi="Symbol" w:hint="default"/>
       </w:rPr>
     </w:lvl>
     <w:lvl w:ilvl="4" w:tplc="AA8A1280">
@@ -13594,7 +13118,7 @@
         <w:ind w:left="3600" w:hanging="360"/>
       </w:pPr>
       <w:rPr>
-        <w:rFonts w:hint="default" w:ascii="Courier New" w:hAnsi="Courier New"/>
+        <w:rFonts w:ascii="Courier New" w:hAnsi="Courier New" w:hint="default"/>
       </w:rPr>
     </w:lvl>
     <w:lvl w:ilvl="5" w:tplc="1944B05A">
@@ -13606,7 +13130,7 @@
         <w:ind w:left="4320" w:hanging="360"/>
       </w:pPr>
       <w:rPr>
-        <w:rFonts w:hint="default" w:ascii="Wingdings" w:hAnsi="Wingdings"/>
+        <w:rFonts w:ascii="Wingdings" w:hAnsi="Wingdings" w:hint="default"/>
       </w:rPr>
     </w:lvl>
     <w:lvl w:ilvl="6" w:tplc="DDE2EC34">
@@ -13618,7 +13142,7 @@
         <w:ind w:left="5040" w:hanging="360"/>
       </w:pPr>
       <w:rPr>
-        <w:rFonts w:hint="default" w:ascii="Symbol" w:hAnsi="Symbol"/>
+        <w:rFonts w:ascii="Symbol" w:hAnsi="Symbol" w:hint="default"/>
       </w:rPr>
     </w:lvl>
     <w:lvl w:ilvl="7" w:tplc="2BB8AB5A">
@@ -13630,7 +13154,7 @@
         <w:ind w:left="5760" w:hanging="360"/>
       </w:pPr>
       <w:rPr>
-        <w:rFonts w:hint="default" w:ascii="Courier New" w:hAnsi="Courier New"/>
+        <w:rFonts w:ascii="Courier New" w:hAnsi="Courier New" w:hint="default"/>
       </w:rPr>
     </w:lvl>
     <w:lvl w:ilvl="8" w:tplc="2382AC60">
@@ -13642,7 +13166,7 @@
         <w:ind w:left="6480" w:hanging="360"/>
       </w:pPr>
       <w:rPr>
-        <w:rFonts w:hint="default" w:ascii="Wingdings" w:hAnsi="Wingdings"/>
+        <w:rFonts w:ascii="Wingdings" w:hAnsi="Wingdings" w:hint="default"/>
       </w:rPr>
     </w:lvl>
   </w:abstractNum>
@@ -15572,7 +15096,7 @@
         <w:ind w:left="720" w:hanging="360"/>
       </w:pPr>
       <w:rPr>
-        <w:rFonts w:hint="default" w:ascii="Symbol" w:hAnsi="Symbol"/>
+        <w:rFonts w:ascii="Symbol" w:hAnsi="Symbol" w:hint="default"/>
       </w:rPr>
     </w:lvl>
     <w:lvl w:ilvl="1" w:tplc="ADC862D6">
@@ -15584,7 +15108,7 @@
         <w:ind w:left="1440" w:hanging="360"/>
       </w:pPr>
       <w:rPr>
-        <w:rFonts w:hint="default" w:ascii="Courier New" w:hAnsi="Courier New"/>
+        <w:rFonts w:ascii="Courier New" w:hAnsi="Courier New" w:hint="default"/>
       </w:rPr>
     </w:lvl>
     <w:lvl w:ilvl="2" w:tplc="1DAE2192">
@@ -15596,7 +15120,7 @@
         <w:ind w:left="2160" w:hanging="360"/>
       </w:pPr>
       <w:rPr>
-        <w:rFonts w:hint="default" w:ascii="Wingdings" w:hAnsi="Wingdings"/>
+        <w:rFonts w:ascii="Wingdings" w:hAnsi="Wingdings" w:hint="default"/>
       </w:rPr>
     </w:lvl>
     <w:lvl w:ilvl="3" w:tplc="52085938">
@@ -15608,7 +15132,7 @@
         <w:ind w:left="2880" w:hanging="360"/>
       </w:pPr>
       <w:rPr>
-        <w:rFonts w:hint="default" w:ascii="Symbol" w:hAnsi="Symbol"/>
+        <w:rFonts w:ascii="Symbol" w:hAnsi="Symbol" w:hint="default"/>
       </w:rPr>
     </w:lvl>
     <w:lvl w:ilvl="4" w:tplc="192069BE">
@@ -15620,7 +15144,7 @@
         <w:ind w:left="3600" w:hanging="360"/>
       </w:pPr>
       <w:rPr>
-        <w:rFonts w:hint="default" w:ascii="Courier New" w:hAnsi="Courier New"/>
+        <w:rFonts w:ascii="Courier New" w:hAnsi="Courier New" w:hint="default"/>
       </w:rPr>
     </w:lvl>
     <w:lvl w:ilvl="5" w:tplc="F5846D2C">
@@ -15632,7 +15156,7 @@
         <w:ind w:left="4320" w:hanging="360"/>
       </w:pPr>
       <w:rPr>
-        <w:rFonts w:hint="default" w:ascii="Wingdings" w:hAnsi="Wingdings"/>
+        <w:rFonts w:ascii="Wingdings" w:hAnsi="Wingdings" w:hint="default"/>
       </w:rPr>
     </w:lvl>
     <w:lvl w:ilvl="6" w:tplc="A8CE682C">
@@ -15644,7 +15168,7 @@
         <w:ind w:left="5040" w:hanging="360"/>
       </w:pPr>
       <w:rPr>
-        <w:rFonts w:hint="default" w:ascii="Symbol" w:hAnsi="Symbol"/>
+        <w:rFonts w:ascii="Symbol" w:hAnsi="Symbol" w:hint="default"/>
       </w:rPr>
     </w:lvl>
     <w:lvl w:ilvl="7" w:tplc="EA4CFC40">
@@ -15656,7 +15180,7 @@
         <w:ind w:left="5760" w:hanging="360"/>
       </w:pPr>
       <w:rPr>
-        <w:rFonts w:hint="default" w:ascii="Courier New" w:hAnsi="Courier New"/>
+        <w:rFonts w:ascii="Courier New" w:hAnsi="Courier New" w:hint="default"/>
       </w:rPr>
     </w:lvl>
     <w:lvl w:ilvl="8" w:tplc="EDFC9A7C">
@@ -15668,7 +15192,7 @@
         <w:ind w:left="6480" w:hanging="360"/>
       </w:pPr>
       <w:rPr>
-        <w:rFonts w:hint="default" w:ascii="Wingdings" w:hAnsi="Wingdings"/>
+        <w:rFonts w:ascii="Wingdings" w:hAnsi="Wingdings" w:hint="default"/>
       </w:rPr>
     </w:lvl>
   </w:abstractNum>
@@ -15685,7 +15209,7 @@
         <w:ind w:left="720" w:hanging="360"/>
       </w:pPr>
       <w:rPr>
-        <w:rFonts w:hint="default" w:ascii="Symbol" w:hAnsi="Symbol"/>
+        <w:rFonts w:ascii="Symbol" w:hAnsi="Symbol" w:hint="default"/>
       </w:rPr>
     </w:lvl>
     <w:lvl w:ilvl="1" w:tplc="7E9C862E">
@@ -15697,7 +15221,7 @@
         <w:ind w:left="1440" w:hanging="360"/>
       </w:pPr>
       <w:rPr>
-        <w:rFonts w:hint="default" w:ascii="Courier New" w:hAnsi="Courier New"/>
+        <w:rFonts w:ascii="Courier New" w:hAnsi="Courier New" w:hint="default"/>
       </w:rPr>
     </w:lvl>
     <w:lvl w:ilvl="2" w:tplc="3D66E896">
@@ -15709,7 +15233,7 @@
         <w:ind w:left="2160" w:hanging="360"/>
       </w:pPr>
       <w:rPr>
-        <w:rFonts w:hint="default" w:ascii="Wingdings" w:hAnsi="Wingdings"/>
+        <w:rFonts w:ascii="Wingdings" w:hAnsi="Wingdings" w:hint="default"/>
       </w:rPr>
     </w:lvl>
     <w:lvl w:ilvl="3" w:tplc="8938CEC2">
@@ -15721,7 +15245,7 @@
         <w:ind w:left="2880" w:hanging="360"/>
       </w:pPr>
       <w:rPr>
-        <w:rFonts w:hint="default" w:ascii="Symbol" w:hAnsi="Symbol"/>
+        <w:rFonts w:ascii="Symbol" w:hAnsi="Symbol" w:hint="default"/>
       </w:rPr>
     </w:lvl>
     <w:lvl w:ilvl="4" w:tplc="6A0CCC18">
@@ -15733,7 +15257,7 @@
         <w:ind w:left="3600" w:hanging="360"/>
       </w:pPr>
       <w:rPr>
-        <w:rFonts w:hint="default" w:ascii="Courier New" w:hAnsi="Courier New"/>
+        <w:rFonts w:ascii="Courier New" w:hAnsi="Courier New" w:hint="default"/>
       </w:rPr>
     </w:lvl>
     <w:lvl w:ilvl="5" w:tplc="5EC8A962">
@@ -15745,7 +15269,7 @@
         <w:ind w:left="4320" w:hanging="360"/>
       </w:pPr>
       <w:rPr>
-        <w:rFonts w:hint="default" w:ascii="Wingdings" w:hAnsi="Wingdings"/>
+        <w:rFonts w:ascii="Wingdings" w:hAnsi="Wingdings" w:hint="default"/>
       </w:rPr>
     </w:lvl>
     <w:lvl w:ilvl="6" w:tplc="A1D28548">
@@ -15757,7 +15281,7 @@
         <w:ind w:left="5040" w:hanging="360"/>
       </w:pPr>
       <w:rPr>
-        <w:rFonts w:hint="default" w:ascii="Symbol" w:hAnsi="Symbol"/>
+        <w:rFonts w:ascii="Symbol" w:hAnsi="Symbol" w:hint="default"/>
       </w:rPr>
     </w:lvl>
     <w:lvl w:ilvl="7" w:tplc="A8DA634A">
@@ -15769,7 +15293,7 @@
         <w:ind w:left="5760" w:hanging="360"/>
       </w:pPr>
       <w:rPr>
-        <w:rFonts w:hint="default" w:ascii="Courier New" w:hAnsi="Courier New"/>
+        <w:rFonts w:ascii="Courier New" w:hAnsi="Courier New" w:hint="default"/>
       </w:rPr>
     </w:lvl>
     <w:lvl w:ilvl="8" w:tplc="87CE535C">
@@ -15781,7 +15305,7 @@
         <w:ind w:left="6480" w:hanging="360"/>
       </w:pPr>
       <w:rPr>
-        <w:rFonts w:hint="default" w:ascii="Wingdings" w:hAnsi="Wingdings"/>
+        <w:rFonts w:ascii="Wingdings" w:hAnsi="Wingdings" w:hint="default"/>
       </w:rPr>
     </w:lvl>
   </w:abstractNum>
@@ -16880,11 +16404,11 @@
 </file>
 
 <file path=word/styles.xml><?xml version="1.0" encoding="utf-8"?>
-<w:styles xmlns:wp14="http://schemas.microsoft.com/office/word/2010/wordprocessingDrawing" xmlns:mc="http://schemas.openxmlformats.org/markup-compatibility/2006" xmlns:r="http://schemas.openxmlformats.org/officeDocument/2006/relationships" xmlns:w="http://schemas.openxmlformats.org/wordprocessingml/2006/main" xmlns:w14="http://schemas.microsoft.com/office/word/2010/wordml" xmlns:w15="http://schemas.microsoft.com/office/word/2012/wordml" xmlns:w16cex="http://schemas.microsoft.com/office/word/2018/wordml/cex" xmlns:w16cid="http://schemas.microsoft.com/office/word/2016/wordml/cid" xmlns:w16="http://schemas.microsoft.com/office/word/2018/wordml" xmlns:w16sdtdh="http://schemas.microsoft.com/office/word/2020/wordml/sdtdatahash" xmlns:w16se="http://schemas.microsoft.com/office/word/2015/wordml/symex" mc:Ignorable="w14 w15 w16se w16cid w16 w16cex w16sdtdh wp14">
+<w:styles xmlns:mc="http://schemas.openxmlformats.org/markup-compatibility/2006" xmlns:r="http://schemas.openxmlformats.org/officeDocument/2006/relationships" xmlns:w="http://schemas.openxmlformats.org/wordprocessingml/2006/main" xmlns:w14="http://schemas.microsoft.com/office/word/2010/wordml" xmlns:w15="http://schemas.microsoft.com/office/word/2012/wordml" xmlns:w16cex="http://schemas.microsoft.com/office/word/2018/wordml/cex" xmlns:w16cid="http://schemas.microsoft.com/office/word/2016/wordml/cid" xmlns:w16="http://schemas.microsoft.com/office/word/2018/wordml" xmlns:w16sdtdh="http://schemas.microsoft.com/office/word/2020/wordml/sdtdatahash" xmlns:w16se="http://schemas.microsoft.com/office/word/2015/wordml/symex" mc:Ignorable="w14 w15 w16se w16cid w16 w16cex w16sdtdh">
   <w:docDefaults>
     <w:rPrDefault>
       <w:rPr>
-        <w:rFonts w:ascii="Times New Roman" w:hAnsi="Times New Roman" w:eastAsia="Times New Roman" w:cs="Times New Roman"/>
+        <w:rFonts w:ascii="Times New Roman" w:eastAsia="Times New Roman" w:hAnsi="Times New Roman" w:cs="Times New Roman"/>
         <w:lang w:val="en-GB" w:eastAsia="ja-JP" w:bidi="ar-SA"/>
       </w:rPr>
     </w:rPrDefault>
@@ -16910,15 +16434,15 @@
     <w:lsdException w:name="index 7" w:semiHidden="1" w:unhideWhenUsed="1"/>
     <w:lsdException w:name="index 8" w:semiHidden="1" w:unhideWhenUsed="1"/>
     <w:lsdException w:name="index 9" w:semiHidden="1" w:unhideWhenUsed="1"/>
-    <w:lsdException w:name="toc 1" w:uiPriority="39" w:semiHidden="1" w:unhideWhenUsed="1"/>
-    <w:lsdException w:name="toc 2" w:uiPriority="39" w:semiHidden="1" w:unhideWhenUsed="1"/>
-    <w:lsdException w:name="toc 3" w:uiPriority="39" w:semiHidden="1" w:unhideWhenUsed="1"/>
-    <w:lsdException w:name="toc 4" w:uiPriority="39" w:semiHidden="1" w:unhideWhenUsed="1"/>
-    <w:lsdException w:name="toc 5" w:uiPriority="39" w:semiHidden="1" w:unhideWhenUsed="1"/>
-    <w:lsdException w:name="toc 6" w:uiPriority="39" w:semiHidden="1" w:unhideWhenUsed="1"/>
-    <w:lsdException w:name="toc 7" w:uiPriority="39" w:semiHidden="1" w:unhideWhenUsed="1"/>
-    <w:lsdException w:name="toc 8" w:uiPriority="39" w:semiHidden="1" w:unhideWhenUsed="1"/>
-    <w:lsdException w:name="toc 9" w:uiPriority="39" w:semiHidden="1" w:unhideWhenUsed="1"/>
+    <w:lsdException w:name="toc 1" w:semiHidden="1" w:uiPriority="39" w:unhideWhenUsed="1"/>
+    <w:lsdException w:name="toc 2" w:semiHidden="1" w:uiPriority="39" w:unhideWhenUsed="1"/>
+    <w:lsdException w:name="toc 3" w:semiHidden="1" w:uiPriority="39" w:unhideWhenUsed="1"/>
+    <w:lsdException w:name="toc 4" w:semiHidden="1" w:uiPriority="39" w:unhideWhenUsed="1"/>
+    <w:lsdException w:name="toc 5" w:semiHidden="1" w:uiPriority="39" w:unhideWhenUsed="1"/>
+    <w:lsdException w:name="toc 6" w:semiHidden="1" w:uiPriority="39" w:unhideWhenUsed="1"/>
+    <w:lsdException w:name="toc 7" w:semiHidden="1" w:uiPriority="39" w:unhideWhenUsed="1"/>
+    <w:lsdException w:name="toc 8" w:semiHidden="1" w:uiPriority="39" w:unhideWhenUsed="1"/>
+    <w:lsdException w:name="toc 9" w:semiHidden="1" w:uiPriority="39" w:unhideWhenUsed="1"/>
     <w:lsdException w:name="Normal Indent" w:semiHidden="1" w:unhideWhenUsed="1"/>
     <w:lsdException w:name="footnote text" w:semiHidden="1" w:unhideWhenUsed="1"/>
     <w:lsdException w:name="annotation text" w:semiHidden="1" w:unhideWhenUsed="1"/>
@@ -16956,7 +16480,7 @@
     <w:lsdException w:name="Title" w:uiPriority="10" w:qFormat="1"/>
     <w:lsdException w:name="Closing" w:semiHidden="1" w:unhideWhenUsed="1"/>
     <w:lsdException w:name="Signature" w:semiHidden="1" w:unhideWhenUsed="1"/>
-    <w:lsdException w:name="Default Paragraph Font" w:uiPriority="1" w:semiHidden="1" w:unhideWhenUsed="1"/>
+    <w:lsdException w:name="Default Paragraph Font" w:semiHidden="1" w:uiPriority="1" w:unhideWhenUsed="1"/>
     <w:lsdException w:name="Body Text" w:semiHidden="1" w:unhideWhenUsed="1"/>
     <w:lsdException w:name="Body Text Indent" w:semiHidden="1" w:unhideWhenUsed="1"/>
     <w:lsdException w:name="List Continue" w:semiHidden="1" w:unhideWhenUsed="1"/>
@@ -17156,8 +16680,8 @@
     <w:lsdException w:name="Subtle Reference" w:uiPriority="31" w:qFormat="1"/>
     <w:lsdException w:name="Intense Reference" w:uiPriority="32" w:qFormat="1"/>
     <w:lsdException w:name="Book Title" w:uiPriority="33" w:qFormat="1"/>
-    <w:lsdException w:name="Bibliography" w:uiPriority="37" w:semiHidden="1" w:unhideWhenUsed="1"/>
-    <w:lsdException w:name="TOC Heading" w:uiPriority="39" w:semiHidden="1" w:unhideWhenUsed="1" w:qFormat="1"/>
+    <w:lsdException w:name="Bibliography" w:semiHidden="1" w:uiPriority="37" w:unhideWhenUsed="1"/>
+    <w:lsdException w:name="TOC Heading" w:semiHidden="1" w:uiPriority="39" w:unhideWhenUsed="1" w:qFormat="1"/>
     <w:lsdException w:name="Plain Table 1" w:uiPriority="41"/>
     <w:lsdException w:name="Plain Table 2" w:uiPriority="42"/>
     <w:lsdException w:name="Plain Table 3" w:uiPriority="43"/>
@@ -17268,7 +16792,7 @@
     <w:lsdException w:name="Unresolved Mention" w:semiHidden="1" w:unhideWhenUsed="1"/>
     <w:lsdException w:name="Smart Link" w:semiHidden="1" w:unhideWhenUsed="1"/>
   </w:latentStyles>
-  <w:style w:type="paragraph" w:styleId="Normal" w:default="1">
+  <w:style w:type="paragraph" w:default="1" w:styleId="Normal">
     <w:name w:val="Normal"/>
     <w:qFormat/>
     <w:rPr>
@@ -17454,13 +16978,13 @@
       <w:sz w:val="18"/>
     </w:rPr>
   </w:style>
-  <w:style w:type="character" w:styleId="DefaultParagraphFont" w:default="1">
+  <w:style w:type="character" w:default="1" w:styleId="DefaultParagraphFont">
     <w:name w:val="Default Paragraph Font"/>
     <w:uiPriority w:val="1"/>
     <w:semiHidden/>
     <w:unhideWhenUsed/>
   </w:style>
-  <w:style w:type="table" w:styleId="TableNormal" w:default="1">
+  <w:style w:type="table" w:default="1" w:styleId="TableNormal">
     <w:name w:val="Normal Table"/>
     <w:uiPriority w:val="99"/>
     <w:semiHidden/>
@@ -17475,7 +16999,7 @@
       </w:tblCellMar>
     </w:tblPr>
   </w:style>
-  <w:style w:type="numbering" w:styleId="NoList" w:default="1">
+  <w:style w:type="numbering" w:default="1" w:styleId="NoList">
     <w:name w:val="No List"/>
     <w:uiPriority w:val="99"/>
     <w:semiHidden/>
@@ -17488,28 +17012,28 @@
       <w:spacing w:after="120" w:line="220" w:lineRule="exact"/>
     </w:pPr>
   </w:style>
-  <w:style w:type="paragraph" w:styleId="BodyText5" w:customStyle="1">
+  <w:style w:type="paragraph" w:customStyle="1" w:styleId="BodyText5">
     <w:name w:val="Body Text 5"/>
     <w:basedOn w:val="BodyText"/>
     <w:pPr>
       <w:ind w:left="720"/>
     </w:pPr>
   </w:style>
-  <w:style w:type="paragraph" w:styleId="BodyText6" w:customStyle="1">
+  <w:style w:type="paragraph" w:customStyle="1" w:styleId="BodyText6">
     <w:name w:val="Body Text 6"/>
     <w:basedOn w:val="BodyText"/>
     <w:pPr>
       <w:ind w:left="1440"/>
     </w:pPr>
   </w:style>
-  <w:style w:type="paragraph" w:styleId="BodyText7" w:customStyle="1">
+  <w:style w:type="paragraph" w:customStyle="1" w:styleId="BodyText7">
     <w:name w:val="Body Text 7"/>
     <w:basedOn w:val="BodyText"/>
     <w:pPr>
       <w:ind w:left="2160"/>
     </w:pPr>
   </w:style>
-  <w:style w:type="paragraph" w:styleId="ByLine" w:customStyle="1">
+  <w:style w:type="paragraph" w:customStyle="1" w:styleId="ByLine">
     <w:name w:val="ByLine"/>
     <w:basedOn w:val="Title"/>
     <w:rPr>
@@ -17541,7 +17065,7 @@
       <w:i/>
     </w:rPr>
   </w:style>
-  <w:style w:type="paragraph" w:styleId="ChangeHistoryTitle" w:customStyle="1">
+  <w:style w:type="paragraph" w:customStyle="1" w:styleId="ChangeHistoryTitle">
     <w:name w:val="ChangeHistory Title"/>
     <w:basedOn w:val="Normal"/>
     <w:pPr>
@@ -17555,7 +17079,7 @@
       <w:sz w:val="36"/>
     </w:rPr>
   </w:style>
-  <w:style w:type="paragraph" w:styleId="Code" w:customStyle="1">
+  <w:style w:type="paragraph" w:customStyle="1" w:styleId="Code">
     <w:name w:val="Code"/>
     <w:basedOn w:val="Normal"/>
     <w:pPr>
@@ -17578,26 +17102,26 @@
       <w:sz w:val="18"/>
     </w:rPr>
   </w:style>
-  <w:style w:type="paragraph" w:styleId="Definition" w:customStyle="1">
+  <w:style w:type="paragraph" w:customStyle="1" w:styleId="Definition">
     <w:name w:val="Definition"/>
     <w:basedOn w:val="BodyText"/>
   </w:style>
-  <w:style w:type="paragraph" w:styleId="ExampleText" w:customStyle="1">
+  <w:style w:type="paragraph" w:customStyle="1" w:styleId="ExampleText">
     <w:name w:val="Example Text"/>
     <w:basedOn w:val="Code"/>
     <w:pPr>
       <w:pBdr>
-        <w:top w:val="single" w:color="auto" w:sz="6" w:space="4"/>
-        <w:left w:val="single" w:color="auto" w:sz="6" w:space="4"/>
-        <w:bottom w:val="single" w:color="auto" w:sz="6" w:space="4"/>
-        <w:right w:val="single" w:color="auto" w:sz="6" w:space="4"/>
+        <w:top w:val="single" w:sz="6" w:space="4" w:color="auto"/>
+        <w:left w:val="single" w:sz="6" w:space="4" w:color="auto"/>
+        <w:bottom w:val="single" w:sz="6" w:space="4" w:color="auto"/>
+        <w:right w:val="single" w:sz="6" w:space="4" w:color="auto"/>
       </w:pBdr>
     </w:pPr>
     <w:rPr>
       <w:rFonts w:ascii="Arial" w:hAnsi="Arial"/>
     </w:rPr>
   </w:style>
-  <w:style w:type="paragraph" w:styleId="FigureTitle" w:customStyle="1">
+  <w:style w:type="paragraph" w:customStyle="1" w:styleId="FigureTitle">
     <w:name w:val="Figure Title"/>
     <w:basedOn w:val="Normal"/>
     <w:next w:val="BodyText"/>
@@ -17656,7 +17180,7 @@
       <w:sz w:val="20"/>
     </w:rPr>
   </w:style>
-  <w:style w:type="paragraph" w:styleId="HeaderBase" w:customStyle="1">
+  <w:style w:type="paragraph" w:customStyle="1" w:styleId="HeaderBase">
     <w:name w:val="Header Base"/>
     <w:basedOn w:val="Normal"/>
     <w:pPr>
@@ -17671,7 +17195,7 @@
       <w:sz w:val="18"/>
     </w:rPr>
   </w:style>
-  <w:style w:type="paragraph" w:styleId="HeadingBase" w:customStyle="1">
+  <w:style w:type="paragraph" w:customStyle="1" w:styleId="HeadingBase">
     <w:name w:val="Heading Base"/>
     <w:basedOn w:val="Normal"/>
     <w:pPr>
@@ -17682,7 +17206,7 @@
       <w:b/>
     </w:rPr>
   </w:style>
-  <w:style w:type="paragraph" w:styleId="InstrHeading1" w:customStyle="1">
+  <w:style w:type="paragraph" w:customStyle="1" w:styleId="InstrHeading1">
     <w:name w:val="Instr Heading 1"/>
     <w:basedOn w:val="Heading4"/>
     <w:next w:val="BodyText"/>
@@ -17690,7 +17214,7 @@
       <w:outlineLvl w:val="9"/>
     </w:pPr>
   </w:style>
-  <w:style w:type="paragraph" w:styleId="InstrHeading2" w:customStyle="1">
+  <w:style w:type="paragraph" w:customStyle="1" w:styleId="InstrHeading2">
     <w:name w:val="Instr Heading 2"/>
     <w:basedOn w:val="InstrHeading1"/>
     <w:next w:val="BodyText"/>
@@ -17731,7 +17255,7 @@
       <w:ind w:left="1800" w:hanging="360"/>
     </w:pPr>
   </w:style>
-  <w:style w:type="paragraph" w:styleId="ListBase" w:customStyle="1">
+  <w:style w:type="paragraph" w:customStyle="1" w:styleId="ListBase">
     <w:name w:val="List Base"/>
     <w:basedOn w:val="Normal"/>
     <w:pPr>
@@ -17759,13 +17283,13 @@
       <w:ind w:left="1800" w:hanging="360"/>
     </w:pPr>
   </w:style>
-  <w:style w:type="paragraph" w:styleId="Note" w:customStyle="1">
+  <w:style w:type="paragraph" w:customStyle="1" w:styleId="Note">
     <w:name w:val="Note"/>
     <w:basedOn w:val="Normal"/>
     <w:pPr>
       <w:pBdr>
-        <w:top w:val="single" w:color="auto" w:sz="6" w:space="1"/>
-        <w:bottom w:val="single" w:color="auto" w:sz="6" w:space="1"/>
+        <w:top w:val="single" w:sz="6" w:space="1" w:color="auto"/>
+        <w:bottom w:val="single" w:sz="6" w:space="1" w:color="auto"/>
       </w:pBdr>
       <w:spacing w:before="120" w:after="180"/>
     </w:pPr>
@@ -17774,14 +17298,14 @@
     <w:name w:val="page number"/>
     <w:basedOn w:val="DefaultParagraphFont"/>
   </w:style>
-  <w:style w:type="paragraph" w:styleId="StdHeading1" w:customStyle="1">
+  <w:style w:type="paragraph" w:customStyle="1" w:styleId="StdHeading1">
     <w:name w:val="Std Heading 1"/>
     <w:basedOn w:val="Heading1"/>
     <w:pPr>
       <w:outlineLvl w:val="9"/>
     </w:pPr>
   </w:style>
-  <w:style w:type="paragraph" w:styleId="StdHeading2" w:customStyle="1">
+  <w:style w:type="paragraph" w:customStyle="1" w:styleId="StdHeading2">
     <w:name w:val="Std Heading 2"/>
     <w:basedOn w:val="Heading2"/>
     <w:pPr>
@@ -17796,13 +17320,13 @@
       <w:sz w:val="28"/>
     </w:rPr>
   </w:style>
-  <w:style w:type="paragraph" w:styleId="SuperTitle" w:customStyle="1">
+  <w:style w:type="paragraph" w:customStyle="1" w:styleId="SuperTitle">
     <w:name w:val="SuperTitle"/>
     <w:basedOn w:val="Title"/>
     <w:next w:val="Normal"/>
     <w:pPr>
       <w:pBdr>
-        <w:top w:val="single" w:color="auto" w:sz="30" w:space="1"/>
+        <w:top w:val="single" w:sz="30" w:space="1" w:color="auto"/>
       </w:pBdr>
       <w:spacing w:before="960" w:after="0"/>
     </w:pPr>
@@ -17810,7 +17334,7 @@
       <w:sz w:val="28"/>
     </w:rPr>
   </w:style>
-  <w:style w:type="paragraph" w:styleId="TableText" w:customStyle="1">
+  <w:style w:type="paragraph" w:customStyle="1" w:styleId="TableText">
     <w:name w:val="Table Text"/>
     <w:basedOn w:val="Normal"/>
     <w:pPr>
@@ -17821,7 +17345,7 @@
       <w:sz w:val="18"/>
     </w:rPr>
   </w:style>
-  <w:style w:type="paragraph" w:styleId="TableHeading" w:customStyle="1">
+  <w:style w:type="paragraph" w:customStyle="1" w:styleId="TableHeading">
     <w:name w:val="TableHeading"/>
     <w:basedOn w:val="HeadingBase"/>
     <w:pPr>
@@ -17829,7 +17353,7 @@
       <w:ind w:left="72" w:right="72"/>
     </w:pPr>
   </w:style>
-  <w:style w:type="paragraph" w:styleId="TableTitle" w:customStyle="1">
+  <w:style w:type="paragraph" w:customStyle="1" w:styleId="TableTitle">
     <w:name w:val="TableTitle"/>
     <w:basedOn w:val="HeadingBase"/>
     <w:pPr>
@@ -17953,7 +17477,7 @@
       <w:ind w:left="1600"/>
     </w:pPr>
   </w:style>
-  <w:style w:type="paragraph" w:styleId="TOCBase" w:customStyle="1">
+  <w:style w:type="paragraph" w:customStyle="1" w:styleId="TOCBase">
     <w:name w:val="TOC Base"/>
     <w:basedOn w:val="Normal"/>
     <w:pPr>
@@ -17962,7 +17486,7 @@
       </w:tabs>
     </w:pPr>
   </w:style>
-  <w:style w:type="paragraph" w:styleId="TOCTitle" w:customStyle="1">
+  <w:style w:type="paragraph" w:customStyle="1" w:styleId="TOCTitle">
     <w:name w:val="TOC Title"/>
     <w:basedOn w:val="HeadingBase"/>
     <w:pPr>
@@ -17973,16 +17497,16 @@
       <w:sz w:val="60"/>
     </w:rPr>
   </w:style>
-  <w:style w:type="paragraph" w:styleId="normaql" w:customStyle="1">
+  <w:style w:type="paragraph" w:customStyle="1" w:styleId="normaql">
     <w:name w:val="normaql"/>
     <w:basedOn w:val="Title"/>
   </w:style>
-  <w:style w:type="paragraph" w:styleId="line" w:customStyle="1">
+  <w:style w:type="paragraph" w:customStyle="1" w:styleId="line">
     <w:name w:val="line"/>
     <w:basedOn w:val="Title"/>
     <w:pPr>
       <w:pBdr>
-        <w:top w:val="single" w:color="auto" w:sz="36" w:space="1"/>
+        <w:top w:val="single" w:sz="36" w:space="1" w:color="auto"/>
       </w:pBdr>
       <w:spacing w:after="0"/>
     </w:pPr>
@@ -18007,12 +17531,12 @@
     <w:rsid w:val="00FB4123"/>
     <w:tblPr>
       <w:tblBorders>
-        <w:top w:val="single" w:color="000000" w:themeColor="text1" w:sz="4" w:space="0"/>
-        <w:left w:val="single" w:color="000000" w:themeColor="text1" w:sz="4" w:space="0"/>
-        <w:bottom w:val="single" w:color="000000" w:themeColor="text1" w:sz="4" w:space="0"/>
-        <w:right w:val="single" w:color="000000" w:themeColor="text1" w:sz="4" w:space="0"/>
-        <w:insideH w:val="single" w:color="000000" w:themeColor="text1" w:sz="4" w:space="0"/>
-        <w:insideV w:val="single" w:color="000000" w:themeColor="text1" w:sz="4" w:space="0"/>
+        <w:top w:val="single" w:sz="4" w:space="0" w:color="000000" w:themeColor="text1"/>
+        <w:left w:val="single" w:sz="4" w:space="0" w:color="000000" w:themeColor="text1"/>
+        <w:bottom w:val="single" w:sz="4" w:space="0" w:color="000000" w:themeColor="text1"/>
+        <w:right w:val="single" w:sz="4" w:space="0" w:color="000000" w:themeColor="text1"/>
+        <w:insideH w:val="single" w:sz="4" w:space="0" w:color="000000" w:themeColor="text1"/>
+        <w:insideV w:val="single" w:sz="4" w:space="0" w:color="000000" w:themeColor="text1"/>
       </w:tblBorders>
     </w:tblPr>
   </w:style>
@@ -18040,7 +17564,7 @@
       <w:sz w:val="20"/>
     </w:rPr>
   </w:style>
-  <w:style w:type="character" w:styleId="CommentTextChar" w:customStyle="1">
+  <w:style w:type="character" w:customStyle="1" w:styleId="CommentTextChar">
     <w:name w:val="Comment Text Char"/>
     <w:basedOn w:val="DefaultParagraphFont"/>
     <w:link w:val="CommentText"/>
@@ -18065,7 +17589,7 @@
       <w:bCs/>
     </w:rPr>
   </w:style>
-  <w:style w:type="character" w:styleId="CommentSubjectChar" w:customStyle="1">
+  <w:style w:type="character" w:customStyle="1" w:styleId="CommentSubjectChar">
     <w:name w:val="Comment Subject Char"/>
     <w:basedOn w:val="CommentTextChar"/>
     <w:link w:val="CommentSubject"/>
@@ -18078,7 +17602,7 @@
       <w:lang w:val="en-US" w:eastAsia="en-US"/>
     </w:rPr>
   </w:style>
-  <w:style w:type="paragraph" w:styleId="paragraph" w:customStyle="1">
+  <w:style w:type="paragraph" w:customStyle="1" w:styleId="paragraph">
     <w:name w:val="paragraph"/>
     <w:basedOn w:val="Normal"/>
     <w:rsid w:val="00CB2397"/>
@@ -18091,12 +17615,12 @@
       <w:lang w:val="en-SG" w:eastAsia="en-GB"/>
     </w:rPr>
   </w:style>
-  <w:style w:type="character" w:styleId="normaltextrun" w:customStyle="1">
+  <w:style w:type="character" w:customStyle="1" w:styleId="normaltextrun">
     <w:name w:val="normaltextrun"/>
     <w:basedOn w:val="DefaultParagraphFont"/>
     <w:rsid w:val="00CB2397"/>
   </w:style>
-  <w:style w:type="character" w:styleId="eop" w:customStyle="1">
+  <w:style w:type="character" w:customStyle="1" w:styleId="eop">
     <w:name w:val="eop"/>
     <w:basedOn w:val="DefaultParagraphFont"/>
     <w:rsid w:val="00CB2397"/>
@@ -18400,6 +17924,30 @@
 </file>
 
 <file path=customXml/item1.xml><?xml version="1.0" encoding="utf-8"?>
+<p:properties xmlns:p="http://schemas.microsoft.com/office/2006/metadata/properties" xmlns:xsi="http://www.w3.org/2001/XMLSchema-instance" xmlns:pc="http://schemas.microsoft.com/office/infopath/2007/PartnerControls">
+  <documentManagement>
+    <lcf76f155ced4ddcb4097134ff3c332f xmlns="d0908234-691b-45f5-8b67-1ac20eca8424">
+      <Terms xmlns="http://schemas.microsoft.com/office/infopath/2007/PartnerControls"/>
+    </lcf76f155ced4ddcb4097134ff3c332f>
+    <TaxCatchAll xmlns="963b93f7-33c7-4c17-8830-73c9543354ef" xsi:nil="true"/>
+  </documentManagement>
+</p:properties>
+</file>
+
+<file path=customXml/item2.xml><?xml version="1.0" encoding="utf-8"?>
+<?mso-contentType ?>
+<FormTemplates xmlns="http://schemas.microsoft.com/sharepoint/v3/contenttype/forms">
+  <Display>DocumentLibraryForm</Display>
+  <Edit>DocumentLibraryForm</Edit>
+  <New>DocumentLibraryForm</New>
+</FormTemplates>
+</file>
+
+<file path=customXml/item3.xml><?xml version="1.0" encoding="utf-8"?>
+<b:Sources xmlns:b="http://schemas.openxmlformats.org/officeDocument/2006/bibliography" xmlns="http://schemas.openxmlformats.org/officeDocument/2006/bibliography" SelectedStyle="/APASixthEditionOfficeOnline.xsl" StyleName="APA" Version="6"/>
+</file>
+
+<file path=customXml/item4.xml><?xml version="1.0" encoding="utf-8"?>
 <ct:contentTypeSchema xmlns:ct="http://schemas.microsoft.com/office/2006/metadata/contentType" xmlns:ma="http://schemas.microsoft.com/office/2006/metadata/properties/metaAttributes" ct:_="" ma:_="" ma:contentTypeName="Document" ma:contentTypeID="0x0101009C4143228B2EF349947599182F5A9C38" ma:contentTypeVersion="8" ma:contentTypeDescription="Create a new document." ma:contentTypeScope="" ma:versionID="26240ea8d98d480d00107a07c836cd3b">
   <xsd:schema xmlns:xsd="http://www.w3.org/2001/XMLSchema" xmlns:xs="http://www.w3.org/2001/XMLSchema" xmlns:p="http://schemas.microsoft.com/office/2006/metadata/properties" xmlns:ns2="d0908234-691b-45f5-8b67-1ac20eca8424" xmlns:ns3="963b93f7-33c7-4c17-8830-73c9543354ef" targetNamespace="http://schemas.microsoft.com/office/2006/metadata/properties" ma:root="true" ma:fieldsID="061ba1a37afbb8a08b1841be20c3e11e" ns2:_="" ns3:_="">
     <xsd:import namespace="d0908234-691b-45f5-8b67-1ac20eca8424"/>
@@ -18576,31 +18124,34 @@
 </ct:contentTypeSchema>
 </file>
 
-<file path=customXml/item2.xml><?xml version="1.0" encoding="utf-8"?>
-<b:Sources xmlns:b="http://schemas.openxmlformats.org/officeDocument/2006/bibliography" xmlns="http://schemas.openxmlformats.org/officeDocument/2006/bibliography" SelectedStyle="/APASixthEditionOfficeOnline.xsl" StyleName="APA" Version="6"/>
+<file path=customXml/itemProps1.xml><?xml version="1.0" encoding="utf-8"?>
+<ds:datastoreItem xmlns:ds="http://schemas.openxmlformats.org/officeDocument/2006/customXml" ds:itemID="{86ABC3E8-EDD8-47F3-BD99-5BC6E177F576}">
+  <ds:schemaRefs>
+    <ds:schemaRef ds:uri="http://schemas.microsoft.com/office/2006/metadata/properties"/>
+    <ds:schemaRef ds:uri="http://schemas.microsoft.com/office/infopath/2007/PartnerControls"/>
+    <ds:schemaRef ds:uri="d0908234-691b-45f5-8b67-1ac20eca8424"/>
+    <ds:schemaRef ds:uri="963b93f7-33c7-4c17-8830-73c9543354ef"/>
+  </ds:schemaRefs>
+</ds:datastoreItem>
 </file>
 
-<file path=customXml/item3.xml><?xml version="1.0" encoding="utf-8"?>
-<?mso-contentType ?>
-<FormTemplates xmlns="http://schemas.microsoft.com/sharepoint/v3/contenttype/forms">
-  <Display>DocumentLibraryForm</Display>
-  <Edit>DocumentLibraryForm</Edit>
-  <New>DocumentLibraryForm</New>
-</FormTemplates>
+<file path=customXml/itemProps2.xml><?xml version="1.0" encoding="utf-8"?>
+<ds:datastoreItem xmlns:ds="http://schemas.openxmlformats.org/officeDocument/2006/customXml" ds:itemID="{59160FCD-BE69-403A-82E2-303B3439C7D5}">
+  <ds:schemaRefs>
+    <ds:schemaRef ds:uri="http://schemas.microsoft.com/sharepoint/v3/contenttype/forms"/>
+  </ds:schemaRefs>
+</ds:datastoreItem>
 </file>
 
-<file path=customXml/item4.xml><?xml version="1.0" encoding="utf-8"?>
-<p:properties xmlns:p="http://schemas.microsoft.com/office/2006/metadata/properties" xmlns:xsi="http://www.w3.org/2001/XMLSchema-instance" xmlns:pc="http://schemas.microsoft.com/office/infopath/2007/PartnerControls">
-  <documentManagement>
-    <lcf76f155ced4ddcb4097134ff3c332f xmlns="d0908234-691b-45f5-8b67-1ac20eca8424">
-      <Terms xmlns="http://schemas.microsoft.com/office/infopath/2007/PartnerControls"/>
-    </lcf76f155ced4ddcb4097134ff3c332f>
-    <TaxCatchAll xmlns="963b93f7-33c7-4c17-8830-73c9543354ef" xsi:nil="true"/>
-  </documentManagement>
-</p:properties>
+<file path=customXml/itemProps3.xml><?xml version="1.0" encoding="utf-8"?>
+<ds:datastoreItem xmlns:ds="http://schemas.openxmlformats.org/officeDocument/2006/customXml" ds:itemID="{925D21A8-A4D8-B54E-99A4-55172EB5257E}">
+  <ds:schemaRefs>
+    <ds:schemaRef ds:uri="http://schemas.openxmlformats.org/officeDocument/2006/bibliography"/>
+  </ds:schemaRefs>
+</ds:datastoreItem>
 </file>
 
-<file path=customXml/itemProps1.xml><?xml version="1.0" encoding="utf-8"?>
+<file path=customXml/itemProps4.xml><?xml version="1.0" encoding="utf-8"?>
 <ds:datastoreItem xmlns:ds="http://schemas.openxmlformats.org/officeDocument/2006/customXml" ds:itemID="{E941F83B-6145-4F44-997A-86853D498F8D}">
   <ds:schemaRefs>
     <ds:schemaRef ds:uri="http://schemas.microsoft.com/office/2006/metadata/contentType"/>
@@ -18617,31 +18168,4 @@
     <ds:schemaRef ds:uri="http://schemas.microsoft.com/internal/obd"/>
   </ds:schemaRefs>
 </ds:datastoreItem>
-</file>
-
-<file path=customXml/itemProps2.xml><?xml version="1.0" encoding="utf-8"?>
-<ds:datastoreItem xmlns:ds="http://schemas.openxmlformats.org/officeDocument/2006/customXml" ds:itemID="{925D21A8-A4D8-B54E-99A4-55172EB5257E}">
-  <ds:schemaRefs>
-    <ds:schemaRef ds:uri="http://schemas.openxmlformats.org/officeDocument/2006/bibliography"/>
-  </ds:schemaRefs>
-</ds:datastoreItem>
-</file>
-
-<file path=customXml/itemProps3.xml><?xml version="1.0" encoding="utf-8"?>
-<ds:datastoreItem xmlns:ds="http://schemas.openxmlformats.org/officeDocument/2006/customXml" ds:itemID="{59160FCD-BE69-403A-82E2-303B3439C7D5}">
-  <ds:schemaRefs>
-    <ds:schemaRef ds:uri="http://schemas.microsoft.com/sharepoint/v3/contenttype/forms"/>
-  </ds:schemaRefs>
-</ds:datastoreItem>
-</file>
-
-<file path=customXml/itemProps4.xml><?xml version="1.0" encoding="utf-8"?>
-<ds:datastoreItem xmlns:ds="http://schemas.openxmlformats.org/officeDocument/2006/customXml" ds:itemID="{86ABC3E8-EDD8-47F3-BD99-5BC6E177F576}">
-  <ds:schemaRefs>
-    <ds:schemaRef ds:uri="http://schemas.microsoft.com/office/2006/metadata/properties"/>
-    <ds:schemaRef ds:uri="http://schemas.microsoft.com/office/infopath/2007/PartnerControls"/>
-    <ds:schemaRef ds:uri="d0908234-691b-45f5-8b67-1ac20eca8424"/>
-    <ds:schemaRef ds:uri="963b93f7-33c7-4c17-8830-73c9543354ef"/>
-  </ds:schemaRefs>
-</ds:datastoreItem>
 </file>
</xml_diff>